<commit_message>
Build propensity score summary document
</commit_message>
<xml_diff>
--- a/docs/summarizePropensityScore.docx
+++ b/docs/summarizePropensityScore.docx
@@ -132,20 +132,20 @@
               <w:pStyle w:val="Compact"/>
             </w:pPr>
             <w:r>
-              <w:t>database</w:t>
-            </w:r>
-          </w:p>
-        </w:tc>
-        <w:tc>
-          <w:tcPr>
-            <w:tcW w:w="0" w:type="auto"/>
-          </w:tcPr>
-          <w:p>
-            <w:pPr>
-              <w:pStyle w:val="Compact"/>
-            </w:pPr>
-            <w:r>
-              <w:t>MPCD, Marketscan, or Medicare (3-levels)</w:t>
+              <w:t>age</w:t>
+            </w:r>
+          </w:p>
+        </w:tc>
+        <w:tc>
+          <w:tcPr>
+            <w:tcW w:w="0" w:type="auto"/>
+          </w:tcPr>
+          <w:p>
+            <w:pPr>
+              <w:pStyle w:val="Compact"/>
+            </w:pPr>
+            <w:r>
+              <w:t>Categorized; &lt;19, 19-29, 30-39, 40-49, 50-59, 60-69, 70+</w:t>
             </w:r>
           </w:p>
         </w:tc>
@@ -160,20 +160,20 @@
               <w:pStyle w:val="Compact"/>
             </w:pPr>
             <w:r>
-              <w:t>age</w:t>
-            </w:r>
-          </w:p>
-        </w:tc>
-        <w:tc>
-          <w:tcPr>
-            <w:tcW w:w="0" w:type="auto"/>
-          </w:tcPr>
-          <w:p>
-            <w:pPr>
-              <w:pStyle w:val="Compact"/>
-            </w:pPr>
-            <w:r>
-              <w:t>Continuous</w:t>
+              <w:t>sex</w:t>
+            </w:r>
+          </w:p>
+        </w:tc>
+        <w:tc>
+          <w:tcPr>
+            <w:tcW w:w="0" w:type="auto"/>
+          </w:tcPr>
+          <w:p>
+            <w:pPr>
+              <w:pStyle w:val="Compact"/>
+            </w:pPr>
+            <w:r>
+              <w:t>Male, Female</w:t>
             </w:r>
           </w:p>
         </w:tc>
@@ -188,20 +188,20 @@
               <w:pStyle w:val="Compact"/>
             </w:pPr>
             <w:r>
-              <w:t>sex</w:t>
-            </w:r>
-          </w:p>
-        </w:tc>
-        <w:tc>
-          <w:tcPr>
-            <w:tcW w:w="0" w:type="auto"/>
-          </w:tcPr>
-          <w:p>
-            <w:pPr>
-              <w:pStyle w:val="Compact"/>
-            </w:pPr>
-            <w:r>
-              <w:t>Male, Female</w:t>
+              <w:t>indAmyloidosis</w:t>
+            </w:r>
+          </w:p>
+        </w:tc>
+        <w:tc>
+          <w:tcPr>
+            <w:tcW w:w="0" w:type="auto"/>
+          </w:tcPr>
+          <w:p>
+            <w:pPr>
+              <w:pStyle w:val="Compact"/>
+            </w:pPr>
+            <w:r>
+              <w:t>Amyloidosis (any prior to exposure)</w:t>
             </w:r>
           </w:p>
         </w:tc>
@@ -216,20 +216,20 @@
               <w:pStyle w:val="Compact"/>
             </w:pPr>
             <w:r>
-              <w:t>indAmyloidosis</w:t>
-            </w:r>
-          </w:p>
-        </w:tc>
-        <w:tc>
-          <w:tcPr>
-            <w:tcW w:w="0" w:type="auto"/>
-          </w:tcPr>
-          <w:p>
-            <w:pPr>
-              <w:pStyle w:val="Compact"/>
-            </w:pPr>
-            <w:r>
-              <w:t>Amyloidosis (any prior to exposure)</w:t>
+              <w:t>indAortInsuffRegurg</w:t>
+            </w:r>
+          </w:p>
+        </w:tc>
+        <w:tc>
+          <w:tcPr>
+            <w:tcW w:w="0" w:type="auto"/>
+          </w:tcPr>
+          <w:p>
+            <w:pPr>
+              <w:pStyle w:val="Compact"/>
+            </w:pPr>
+            <w:r>
+              <w:t>Aortic Insufficiency/Aortic Regurgitation (any prior to exposure)</w:t>
             </w:r>
           </w:p>
         </w:tc>
@@ -244,20 +244,20 @@
               <w:pStyle w:val="Compact"/>
             </w:pPr>
             <w:r>
-              <w:t>indAortInsuffRegurg</w:t>
-            </w:r>
-          </w:p>
-        </w:tc>
-        <w:tc>
-          <w:tcPr>
-            <w:tcW w:w="0" w:type="auto"/>
-          </w:tcPr>
-          <w:p>
-            <w:pPr>
-              <w:pStyle w:val="Compact"/>
-            </w:pPr>
-            <w:r>
-              <w:t>Aortic Insufficiency/Aortic Regurgitation (any prior to exposure)</w:t>
+              <w:t>indApicalPulmFib</w:t>
+            </w:r>
+          </w:p>
+        </w:tc>
+        <w:tc>
+          <w:tcPr>
+            <w:tcW w:w="0" w:type="auto"/>
+          </w:tcPr>
+          <w:p>
+            <w:pPr>
+              <w:pStyle w:val="Compact"/>
+            </w:pPr>
+            <w:r>
+              <w:t>Apical Pulmonary fibrosis (any prior to exposure)</w:t>
             </w:r>
           </w:p>
         </w:tc>
@@ -272,20 +272,20 @@
               <w:pStyle w:val="Compact"/>
             </w:pPr>
             <w:r>
-              <w:t>indApicalPulmFib</w:t>
-            </w:r>
-          </w:p>
-        </w:tc>
-        <w:tc>
-          <w:tcPr>
-            <w:tcW w:w="0" w:type="auto"/>
-          </w:tcPr>
-          <w:p>
-            <w:pPr>
-              <w:pStyle w:val="Compact"/>
-            </w:pPr>
-            <w:r>
-              <w:t>Apical Pulmonary fibrosis (any prior to exposure)</w:t>
+              <w:t>indCaudaEquina</w:t>
+            </w:r>
+          </w:p>
+        </w:tc>
+        <w:tc>
+          <w:tcPr>
+            <w:tcW w:w="0" w:type="auto"/>
+          </w:tcPr>
+          <w:p>
+            <w:pPr>
+              <w:pStyle w:val="Compact"/>
+            </w:pPr>
+            <w:r>
+              <w:t>Cauda Equina syndrome (any prior to exposure)</w:t>
             </w:r>
           </w:p>
         </w:tc>
@@ -300,20 +300,23 @@
               <w:pStyle w:val="Compact"/>
             </w:pPr>
             <w:r>
-              <w:t>indCaudaEquina</w:t>
-            </w:r>
-          </w:p>
-        </w:tc>
-        <w:tc>
-          <w:tcPr>
-            <w:tcW w:w="0" w:type="auto"/>
-          </w:tcPr>
-          <w:p>
-            <w:pPr>
-              <w:pStyle w:val="Compact"/>
-            </w:pPr>
-            <w:r>
-              <w:t>Cauda Equina syndrome (any prior to exposure)</w:t>
+              <w:t>indVertFrac</w:t>
+            </w:r>
+          </w:p>
+        </w:tc>
+        <w:tc>
+          <w:tcPr>
+            <w:tcW w:w="0" w:type="auto"/>
+          </w:tcPr>
+          <w:p>
+            <w:pPr>
+              <w:pStyle w:val="Compact"/>
+            </w:pPr>
+            <w:r>
+              <w:t>Clinical vertebral fracture (any prior to expos</w:t>
+            </w:r>
+            <w:r>
+              <w:t>ure)</w:t>
             </w:r>
           </w:p>
         </w:tc>
@@ -328,23 +331,20 @@
               <w:pStyle w:val="Compact"/>
             </w:pPr>
             <w:r>
-              <w:t>indVertFrac</w:t>
-            </w:r>
-          </w:p>
-        </w:tc>
-        <w:tc>
-          <w:tcPr>
-            <w:tcW w:w="0" w:type="auto"/>
-          </w:tcPr>
-          <w:p>
-            <w:pPr>
-              <w:pStyle w:val="Compact"/>
-            </w:pPr>
-            <w:r>
-              <w:t>Clinical vertebral fracture (any prior to expos</w:t>
-            </w:r>
-            <w:r>
-              <w:t>ure)</w:t>
+              <w:t>indConductBlock</w:t>
+            </w:r>
+          </w:p>
+        </w:tc>
+        <w:tc>
+          <w:tcPr>
+            <w:tcW w:w="0" w:type="auto"/>
+          </w:tcPr>
+          <w:p>
+            <w:pPr>
+              <w:pStyle w:val="Compact"/>
+            </w:pPr>
+            <w:r>
+              <w:t>Conduction Block (any prior to exposure)</w:t>
             </w:r>
           </w:p>
         </w:tc>
@@ -359,20 +359,20 @@
               <w:pStyle w:val="Compact"/>
             </w:pPr>
             <w:r>
-              <w:t>indConductBlock</w:t>
-            </w:r>
-          </w:p>
-        </w:tc>
-        <w:tc>
-          <w:tcPr>
-            <w:tcW w:w="0" w:type="auto"/>
-          </w:tcPr>
-          <w:p>
-            <w:pPr>
-              <w:pStyle w:val="Compact"/>
-            </w:pPr>
-            <w:r>
-              <w:t>Conduction Block (any prior to exposure)</w:t>
+              <w:t>indCrohnsDis</w:t>
+            </w:r>
+          </w:p>
+        </w:tc>
+        <w:tc>
+          <w:tcPr>
+            <w:tcW w:w="0" w:type="auto"/>
+          </w:tcPr>
+          <w:p>
+            <w:pPr>
+              <w:pStyle w:val="Compact"/>
+            </w:pPr>
+            <w:r>
+              <w:t>Crohnâ€™s Disease (any prior to exposure)</w:t>
             </w:r>
           </w:p>
         </w:tc>
@@ -387,20 +387,20 @@
               <w:pStyle w:val="Compact"/>
             </w:pPr>
             <w:r>
-              <w:t>indCrohnsDis</w:t>
-            </w:r>
-          </w:p>
-        </w:tc>
-        <w:tc>
-          <w:tcPr>
-            <w:tcW w:w="0" w:type="auto"/>
-          </w:tcPr>
-          <w:p>
-            <w:pPr>
-              <w:pStyle w:val="Compact"/>
-            </w:pPr>
-            <w:r>
-              <w:t>Crohnâ€™s Disease (any prior to exposure)</w:t>
+              <w:t>indHematCa</w:t>
+            </w:r>
+          </w:p>
+        </w:tc>
+        <w:tc>
+          <w:tcPr>
+            <w:tcW w:w="0" w:type="auto"/>
+          </w:tcPr>
+          <w:p>
+            <w:pPr>
+              <w:pStyle w:val="Compact"/>
+            </w:pPr>
+            <w:r>
+              <w:t>Hematologic Cancer (any prior to exposure)</w:t>
             </w:r>
           </w:p>
         </w:tc>
@@ -415,20 +415,20 @@
               <w:pStyle w:val="Compact"/>
             </w:pPr>
             <w:r>
-              <w:t>indHematCa</w:t>
-            </w:r>
-          </w:p>
-        </w:tc>
-        <w:tc>
-          <w:tcPr>
-            <w:tcW w:w="0" w:type="auto"/>
-          </w:tcPr>
-          <w:p>
-            <w:pPr>
-              <w:pStyle w:val="Compact"/>
-            </w:pPr>
-            <w:r>
-              <w:t>Hematologic Cancer (any prior to exposure)</w:t>
+              <w:t>indHospInf</w:t>
+            </w:r>
+          </w:p>
+        </w:tc>
+        <w:tc>
+          <w:tcPr>
+            <w:tcW w:w="0" w:type="auto"/>
+          </w:tcPr>
+          <w:p>
+            <w:pPr>
+              <w:pStyle w:val="Compact"/>
+            </w:pPr>
+            <w:r>
+              <w:t>Hospitalized infection (any prior to exposure)</w:t>
             </w:r>
           </w:p>
         </w:tc>
@@ -443,20 +443,20 @@
               <w:pStyle w:val="Compact"/>
             </w:pPr>
             <w:r>
-              <w:t>indHospInf</w:t>
-            </w:r>
-          </w:p>
-        </w:tc>
-        <w:tc>
-          <w:tcPr>
-            <w:tcW w:w="0" w:type="auto"/>
-          </w:tcPr>
-          <w:p>
-            <w:pPr>
-              <w:pStyle w:val="Compact"/>
-            </w:pPr>
-            <w:r>
-              <w:t>Hospitalized infection (any prior to exposure)</w:t>
+              <w:t>indIgANeph</w:t>
+            </w:r>
+          </w:p>
+        </w:tc>
+        <w:tc>
+          <w:tcPr>
+            <w:tcW w:w="0" w:type="auto"/>
+          </w:tcPr>
+          <w:p>
+            <w:pPr>
+              <w:pStyle w:val="Compact"/>
+            </w:pPr>
+            <w:r>
+              <w:t>IgA nephropathy (any prior to exposure)</w:t>
             </w:r>
           </w:p>
         </w:tc>
@@ -471,20 +471,20 @@
               <w:pStyle w:val="Compact"/>
             </w:pPr>
             <w:r>
-              <w:t>indIgANeph</w:t>
-            </w:r>
-          </w:p>
-        </w:tc>
-        <w:tc>
-          <w:tcPr>
-            <w:tcW w:w="0" w:type="auto"/>
-          </w:tcPr>
-          <w:p>
-            <w:pPr>
-              <w:pStyle w:val="Compact"/>
-            </w:pPr>
-            <w:r>
-              <w:t>IgA nephropathy (any prior to exposure)</w:t>
+              <w:t>indInterstLungDis</w:t>
+            </w:r>
+          </w:p>
+        </w:tc>
+        <w:tc>
+          <w:tcPr>
+            <w:tcW w:w="0" w:type="auto"/>
+          </w:tcPr>
+          <w:p>
+            <w:pPr>
+              <w:pStyle w:val="Compact"/>
+            </w:pPr>
+            <w:r>
+              <w:t>Interstitial lung disease (any prior to exposure)</w:t>
             </w:r>
           </w:p>
         </w:tc>
@@ -499,20 +499,20 @@
               <w:pStyle w:val="Compact"/>
             </w:pPr>
             <w:r>
-              <w:t>indInterstLungDis</w:t>
-            </w:r>
-          </w:p>
-        </w:tc>
-        <w:tc>
-          <w:tcPr>
-            <w:tcW w:w="0" w:type="auto"/>
-          </w:tcPr>
-          <w:p>
-            <w:pPr>
-              <w:pStyle w:val="Compact"/>
-            </w:pPr>
-            <w:r>
-              <w:t>Interstitial lung disease (any prior to exposure)</w:t>
+              <w:t>indMI</w:t>
+            </w:r>
+          </w:p>
+        </w:tc>
+        <w:tc>
+          <w:tcPr>
+            <w:tcW w:w="0" w:type="auto"/>
+          </w:tcPr>
+          <w:p>
+            <w:pPr>
+              <w:pStyle w:val="Compact"/>
+            </w:pPr>
+            <w:r>
+              <w:t>Myocardial infarction (any prior to exposure)</w:t>
             </w:r>
           </w:p>
         </w:tc>
@@ -527,20 +527,20 @@
               <w:pStyle w:val="Compact"/>
             </w:pPr>
             <w:r>
-              <w:t>indMI</w:t>
-            </w:r>
-          </w:p>
-        </w:tc>
-        <w:tc>
-          <w:tcPr>
-            <w:tcW w:w="0" w:type="auto"/>
-          </w:tcPr>
-          <w:p>
-            <w:pPr>
-              <w:pStyle w:val="Compact"/>
-            </w:pPr>
-            <w:r>
-              <w:t>Myocardial infarction (any prior to exposure)</w:t>
+              <w:t>indNephSyn</w:t>
+            </w:r>
+          </w:p>
+        </w:tc>
+        <w:tc>
+          <w:tcPr>
+            <w:tcW w:w="0" w:type="auto"/>
+          </w:tcPr>
+          <w:p>
+            <w:pPr>
+              <w:pStyle w:val="Compact"/>
+            </w:pPr>
+            <w:r>
+              <w:t>Nephrotic syndrome (any prior to exposure)</w:t>
             </w:r>
           </w:p>
         </w:tc>
@@ -555,20 +555,23 @@
               <w:pStyle w:val="Compact"/>
             </w:pPr>
             <w:r>
-              <w:t>indNephSyn</w:t>
-            </w:r>
-          </w:p>
-        </w:tc>
-        <w:tc>
-          <w:tcPr>
-            <w:tcW w:w="0" w:type="auto"/>
-          </w:tcPr>
-          <w:p>
-            <w:pPr>
-              <w:pStyle w:val="Compact"/>
-            </w:pPr>
-            <w:r>
-              <w:t>Nephrotic syndrome (any prior to exposure)</w:t>
+              <w:t>indNMSC</w:t>
+            </w:r>
+          </w:p>
+        </w:tc>
+        <w:tc>
+          <w:tcPr>
+            <w:tcW w:w="0" w:type="auto"/>
+          </w:tcPr>
+          <w:p>
+            <w:pPr>
+              <w:pStyle w:val="Compact"/>
+            </w:pPr>
+            <w:r>
+              <w:t xml:space="preserve">Non Melanoma Skin Cancer (any </w:t>
+            </w:r>
+            <w:r>
+              <w:t>prior to exposure)</w:t>
             </w:r>
           </w:p>
         </w:tc>
@@ -583,23 +586,20 @@
               <w:pStyle w:val="Compact"/>
             </w:pPr>
             <w:r>
-              <w:t>indNMSC</w:t>
-            </w:r>
-          </w:p>
-        </w:tc>
-        <w:tc>
-          <w:tcPr>
-            <w:tcW w:w="0" w:type="auto"/>
-          </w:tcPr>
-          <w:p>
-            <w:pPr>
-              <w:pStyle w:val="Compact"/>
-            </w:pPr>
-            <w:r>
-              <w:t xml:space="preserve">Non Melanoma Skin Cancer (any </w:t>
-            </w:r>
-            <w:r>
-              <w:t>prior to exposure)</w:t>
+              <w:t>indNonVertOsFrac</w:t>
+            </w:r>
+          </w:p>
+        </w:tc>
+        <w:tc>
+          <w:tcPr>
+            <w:tcW w:w="0" w:type="auto"/>
+          </w:tcPr>
+          <w:p>
+            <w:pPr>
+              <w:pStyle w:val="Compact"/>
+            </w:pPr>
+            <w:r>
+              <w:t>Non-vertebral osteoporotic fracture (any prior to exposure)</w:t>
             </w:r>
           </w:p>
         </w:tc>
@@ -614,20 +614,20 @@
               <w:pStyle w:val="Compact"/>
             </w:pPr>
             <w:r>
-              <w:t>indNonVertOsFrac</w:t>
-            </w:r>
-          </w:p>
-        </w:tc>
-        <w:tc>
-          <w:tcPr>
-            <w:tcW w:w="0" w:type="auto"/>
-          </w:tcPr>
-          <w:p>
-            <w:pPr>
-              <w:pStyle w:val="Compact"/>
-            </w:pPr>
-            <w:r>
-              <w:t>Non-vertebral osteoporotic fracture (any prior to exposure)</w:t>
+              <w:t>indOppInf</w:t>
+            </w:r>
+          </w:p>
+        </w:tc>
+        <w:tc>
+          <w:tcPr>
+            <w:tcW w:w="0" w:type="auto"/>
+          </w:tcPr>
+          <w:p>
+            <w:pPr>
+              <w:pStyle w:val="Compact"/>
+            </w:pPr>
+            <w:r>
+              <w:t>Opportunistic infection (any prior to exposure)</w:t>
             </w:r>
           </w:p>
         </w:tc>
@@ -642,20 +642,20 @@
               <w:pStyle w:val="Compact"/>
             </w:pPr>
             <w:r>
-              <w:t>indOppInf</w:t>
-            </w:r>
-          </w:p>
-        </w:tc>
-        <w:tc>
-          <w:tcPr>
-            <w:tcW w:w="0" w:type="auto"/>
-          </w:tcPr>
-          <w:p>
-            <w:pPr>
-              <w:pStyle w:val="Compact"/>
-            </w:pPr>
-            <w:r>
-              <w:t>Opportunistic infection (any prior to exposure)</w:t>
+              <w:t>indPsoriasis</w:t>
+            </w:r>
+          </w:p>
+        </w:tc>
+        <w:tc>
+          <w:tcPr>
+            <w:tcW w:w="0" w:type="auto"/>
+          </w:tcPr>
+          <w:p>
+            <w:pPr>
+              <w:pStyle w:val="Compact"/>
+            </w:pPr>
+            <w:r>
+              <w:t>Psoriasis (any prior to exposure)</w:t>
             </w:r>
           </w:p>
         </w:tc>
@@ -670,20 +670,20 @@
               <w:pStyle w:val="Compact"/>
             </w:pPr>
             <w:r>
-              <w:t>indPsoriasis</w:t>
-            </w:r>
-          </w:p>
-        </w:tc>
-        <w:tc>
-          <w:tcPr>
-            <w:tcW w:w="0" w:type="auto"/>
-          </w:tcPr>
-          <w:p>
-            <w:pPr>
-              <w:pStyle w:val="Compact"/>
-            </w:pPr>
-            <w:r>
-              <w:t>Psoriasis (any prior to exposure)</w:t>
+              <w:t>indPSA</w:t>
+            </w:r>
+          </w:p>
+        </w:tc>
+        <w:tc>
+          <w:tcPr>
+            <w:tcW w:w="0" w:type="auto"/>
+          </w:tcPr>
+          <w:p>
+            <w:pPr>
+              <w:pStyle w:val="Compact"/>
+            </w:pPr>
+            <w:r>
+              <w:t>Psoriatic arthritis (any prior to exposure)</w:t>
             </w:r>
           </w:p>
         </w:tc>
@@ -698,20 +698,20 @@
               <w:pStyle w:val="Compact"/>
             </w:pPr>
             <w:r>
-              <w:t>indPSA</w:t>
-            </w:r>
-          </w:p>
-        </w:tc>
-        <w:tc>
-          <w:tcPr>
-            <w:tcW w:w="0" w:type="auto"/>
-          </w:tcPr>
-          <w:p>
-            <w:pPr>
-              <w:pStyle w:val="Compact"/>
-            </w:pPr>
-            <w:r>
-              <w:t>Psoriatic arthritis (any prior to exposure)</w:t>
+              <w:t>indRestrictLungDis</w:t>
+            </w:r>
+          </w:p>
+        </w:tc>
+        <w:tc>
+          <w:tcPr>
+            <w:tcW w:w="0" w:type="auto"/>
+          </w:tcPr>
+          <w:p>
+            <w:pPr>
+              <w:pStyle w:val="Compact"/>
+            </w:pPr>
+            <w:r>
+              <w:t>Restrictive lung disease (any prior to exposure)</w:t>
             </w:r>
           </w:p>
         </w:tc>
@@ -726,20 +726,20 @@
               <w:pStyle w:val="Compact"/>
             </w:pPr>
             <w:r>
-              <w:t>indRestrictLungDis</w:t>
-            </w:r>
-          </w:p>
-        </w:tc>
-        <w:tc>
-          <w:tcPr>
-            <w:tcW w:w="0" w:type="auto"/>
-          </w:tcPr>
-          <w:p>
-            <w:pPr>
-              <w:pStyle w:val="Compact"/>
-            </w:pPr>
-            <w:r>
-              <w:t>Restrictive lung disease (any prior to exposure)</w:t>
+              <w:t>indSolidCa</w:t>
+            </w:r>
+          </w:p>
+        </w:tc>
+        <w:tc>
+          <w:tcPr>
+            <w:tcW w:w="0" w:type="auto"/>
+          </w:tcPr>
+          <w:p>
+            <w:pPr>
+              <w:pStyle w:val="Compact"/>
+            </w:pPr>
+            <w:r>
+              <w:t>Solid Cancer (any prior to exposure)</w:t>
             </w:r>
           </w:p>
         </w:tc>
@@ -754,20 +754,20 @@
               <w:pStyle w:val="Compact"/>
             </w:pPr>
             <w:r>
-              <w:t>indSolidCa</w:t>
-            </w:r>
-          </w:p>
-        </w:tc>
-        <w:tc>
-          <w:tcPr>
-            <w:tcW w:w="0" w:type="auto"/>
-          </w:tcPr>
-          <w:p>
-            <w:pPr>
-              <w:pStyle w:val="Compact"/>
-            </w:pPr>
-            <w:r>
-              <w:t>Solid Cancer (any prior to exposure)</w:t>
+              <w:t>indSpinalCordComp</w:t>
+            </w:r>
+          </w:p>
+        </w:tc>
+        <w:tc>
+          <w:tcPr>
+            <w:tcW w:w="0" w:type="auto"/>
+          </w:tcPr>
+          <w:p>
+            <w:pPr>
+              <w:pStyle w:val="Compact"/>
+            </w:pPr>
+            <w:r>
+              <w:t>Spinal Cord compression (any prior to exposure)</w:t>
             </w:r>
           </w:p>
         </w:tc>
@@ -782,20 +782,20 @@
               <w:pStyle w:val="Compact"/>
             </w:pPr>
             <w:r>
-              <w:t>indSpinalCordComp</w:t>
-            </w:r>
-          </w:p>
-        </w:tc>
-        <w:tc>
-          <w:tcPr>
-            <w:tcW w:w="0" w:type="auto"/>
-          </w:tcPr>
-          <w:p>
-            <w:pPr>
-              <w:pStyle w:val="Compact"/>
-            </w:pPr>
-            <w:r>
-              <w:t>Spinal Cord compression (any prior to exposure)</w:t>
+              <w:t>indUlcerColitis</w:t>
+            </w:r>
+          </w:p>
+        </w:tc>
+        <w:tc>
+          <w:tcPr>
+            <w:tcW w:w="0" w:type="auto"/>
+          </w:tcPr>
+          <w:p>
+            <w:pPr>
+              <w:pStyle w:val="Compact"/>
+            </w:pPr>
+            <w:r>
+              <w:t>Ulcerative Colitis (any prior to exposure)</w:t>
             </w:r>
           </w:p>
         </w:tc>
@@ -810,20 +810,20 @@
               <w:pStyle w:val="Compact"/>
             </w:pPr>
             <w:r>
-              <w:t>indUlcerColitis</w:t>
-            </w:r>
-          </w:p>
-        </w:tc>
-        <w:tc>
-          <w:tcPr>
-            <w:tcW w:w="0" w:type="auto"/>
-          </w:tcPr>
-          <w:p>
-            <w:pPr>
-              <w:pStyle w:val="Compact"/>
-            </w:pPr>
-            <w:r>
-              <w:t>Ulcerative Colitis (any prior to exposure)</w:t>
+              <w:t>indUveitis</w:t>
+            </w:r>
+          </w:p>
+        </w:tc>
+        <w:tc>
+          <w:tcPr>
+            <w:tcW w:w="0" w:type="auto"/>
+          </w:tcPr>
+          <w:p>
+            <w:pPr>
+              <w:pStyle w:val="Compact"/>
+            </w:pPr>
+            <w:r>
+              <w:t>Uveitis (any prior to exposure)</w:t>
             </w:r>
           </w:p>
         </w:tc>
@@ -838,20 +838,20 @@
               <w:pStyle w:val="Compact"/>
             </w:pPr>
             <w:r>
-              <w:t>indUveitis</w:t>
-            </w:r>
-          </w:p>
-        </w:tc>
-        <w:tc>
-          <w:tcPr>
-            <w:tcW w:w="0" w:type="auto"/>
-          </w:tcPr>
-          <w:p>
-            <w:pPr>
-              <w:pStyle w:val="Compact"/>
-            </w:pPr>
-            <w:r>
-              <w:t>Uveitis (any prior to exposure)</w:t>
+              <w:t>indDiabetes</w:t>
+            </w:r>
+          </w:p>
+        </w:tc>
+        <w:tc>
+          <w:tcPr>
+            <w:tcW w:w="0" w:type="auto"/>
+          </w:tcPr>
+          <w:p>
+            <w:pPr>
+              <w:pStyle w:val="Compact"/>
+            </w:pPr>
+            <w:r>
+              <w:t>Diabetes</w:t>
             </w:r>
           </w:p>
         </w:tc>
@@ -866,20 +866,20 @@
               <w:pStyle w:val="Compact"/>
             </w:pPr>
             <w:r>
-              <w:t>indDiabetes</w:t>
-            </w:r>
-          </w:p>
-        </w:tc>
-        <w:tc>
-          <w:tcPr>
-            <w:tcW w:w="0" w:type="auto"/>
-          </w:tcPr>
-          <w:p>
-            <w:pPr>
-              <w:pStyle w:val="Compact"/>
-            </w:pPr>
-            <w:r>
-              <w:t>Diabetes</w:t>
+              <w:t>indHT</w:t>
+            </w:r>
+          </w:p>
+        </w:tc>
+        <w:tc>
+          <w:tcPr>
+            <w:tcW w:w="0" w:type="auto"/>
+          </w:tcPr>
+          <w:p>
+            <w:pPr>
+              <w:pStyle w:val="Compact"/>
+            </w:pPr>
+            <w:r>
+              <w:t>Hypertention</w:t>
             </w:r>
           </w:p>
         </w:tc>
@@ -894,20 +894,20 @@
               <w:pStyle w:val="Compact"/>
             </w:pPr>
             <w:r>
-              <w:t>indHT</w:t>
-            </w:r>
-          </w:p>
-        </w:tc>
-        <w:tc>
-          <w:tcPr>
-            <w:tcW w:w="0" w:type="auto"/>
-          </w:tcPr>
-          <w:p>
-            <w:pPr>
-              <w:pStyle w:val="Compact"/>
-            </w:pPr>
-            <w:r>
-              <w:t>Hypertention</w:t>
+              <w:t>indMetabSyn</w:t>
+            </w:r>
+          </w:p>
+        </w:tc>
+        <w:tc>
+          <w:tcPr>
+            <w:tcW w:w="0" w:type="auto"/>
+          </w:tcPr>
+          <w:p>
+            <w:pPr>
+              <w:pStyle w:val="Compact"/>
+            </w:pPr>
+            <w:r>
+              <w:t>Metabolic syndrome</w:t>
             </w:r>
           </w:p>
         </w:tc>
@@ -922,34 +922,6 @@
               <w:pStyle w:val="Compact"/>
             </w:pPr>
             <w:r>
-              <w:t>indMetabSyn</w:t>
-            </w:r>
-          </w:p>
-        </w:tc>
-        <w:tc>
-          <w:tcPr>
-            <w:tcW w:w="0" w:type="auto"/>
-          </w:tcPr>
-          <w:p>
-            <w:pPr>
-              <w:pStyle w:val="Compact"/>
-            </w:pPr>
-            <w:r>
-              <w:t>Metabolic syndrome</w:t>
-            </w:r>
-          </w:p>
-        </w:tc>
-      </w:tr>
-      <w:tr>
-        <w:tc>
-          <w:tcPr>
-            <w:tcW w:w="0" w:type="auto"/>
-          </w:tcPr>
-          <w:p>
-            <w:pPr>
-              <w:pStyle w:val="Compact"/>
-            </w:pPr>
-            <w:r>
               <w:t>indNAFattyLiverDis</w:t>
             </w:r>
           </w:p>
@@ -985,10 +957,14 @@
         <w:pStyle w:val="BodyText"/>
       </w:pPr>
       <w:r>
-        <w:t>The common support region lower bound is the maximum of the lowest TNF propensity score among the 3 exposure groups. The common support region upper bound is the minimum of the greatest TN</w:t>
-      </w:r>
-      <w:r>
-        <w:t>F propensity score among the 3 exposure groups.</w:t>
+        <w:t>Model estimation was performed separately for the 3 data sources: MPCD, Marketscan, and Medicare. Independent variables were excluded from model estimation if they led to unstable estimate</w:t>
+      </w:r>
+      <w:r>
+        <w:t xml:space="preserve">s when included in data source-specific models. This can occur if the </w:t>
+      </w:r>
+      <w:r>
+        <w:lastRenderedPageBreak/>
+        <w:t>covariate is so rare that zero records with this covariate appear in the model estimation cohort.</w:t>
       </w:r>
     </w:p>
     <w:p>
@@ -996,11 +972,10 @@
         <w:pStyle w:val="BodyText"/>
       </w:pPr>
       <w:r>
-        <w:lastRenderedPageBreak/>
-        <w:t>To check covariate balance, subjects are partitioned into deciles defined by the TNF propensity score, regardless of true exposure. Model covariates are plotted on the y-axis in relation to TNF propensity dec</w:t>
-      </w:r>
-      <w:r>
-        <w:t>ile on the x-axis. Comparisons are made between exposure groups to check for balance.</w:t>
+        <w:t xml:space="preserve">The common support region lower bound is the maximum of the lowest TNF propensity score </w:t>
+      </w:r>
+      <w:r>
+        <w:t>among the 3 exposure groups. The common support region upper bound is the minimum of the greatest TNF propensity score among the 3 exposure groups.</w:t>
       </w:r>
     </w:p>
     <w:p>
@@ -1008,7 +983,21 @@
         <w:pStyle w:val="BodyText"/>
       </w:pPr>
       <w:r>
-        <w:t>Inverse probability treatment weight (IPTW) for TNF exposure was calculated as</w:t>
+        <w:t>To check covariate balance, subjects are partitioned into deciles defined by the TNF propensity score, regar</w:t>
+      </w:r>
+      <w:r>
+        <w:t>dless of true exposure. Model covariates are plotted on the y-axis in relation to TNF propensity decile on the x-axis. Comparisons are made between exposure groups to check for balance.</w:t>
+      </w:r>
+    </w:p>
+    <w:p>
+      <w:pPr>
+        <w:pStyle w:val="BodyText"/>
+      </w:pPr>
+      <w:r>
+        <w:t>Inverse probability treatment weight (IPTW) for TNF exposure was calcu</w:t>
+      </w:r>
+      <w:r>
+        <w:t>lated as</w:t>
       </w:r>
     </w:p>
     <w:p>
@@ -1293,13 +1282,10 @@
         <w:pStyle w:val="BodyText"/>
       </w:pPr>
       <w:r>
-        <w:t>Stab</w:t>
-      </w:r>
-      <w:r>
-        <w:t>ilized IPTW are calculated as described in Austin, P. C., and Stuart, E. A. (2015) Moving towards best practice when using inverse probability of treatment weighting (IPTW) using the propensity score to estimate causal treatment effects in observational st</w:t>
-      </w:r>
-      <w:r>
-        <w:t xml:space="preserve">udies. Statist. Med., 34: 3661â€“3679. doi: </w:t>
+        <w:t xml:space="preserve">Stabilized IPTW are calculated as described in Austin, P. C., and Stuart, E. A. (2015) Moving towards best practice when using inverse probability of treatment </w:t>
+      </w:r>
+      <w:r>
+        <w:t xml:space="preserve">weighting (IPTW) using the propensity score to estimate causal treatment effects in observational studies. Statist. Med., 34: 3661â€“3679. doi: </w:t>
       </w:r>
       <w:hyperlink r:id="rId8">
         <w:r>
@@ -1320,7 +1306,10 @@
       <w:bookmarkStart w:id="2" w:name="import-data-sets"/>
       <w:bookmarkEnd w:id="2"/>
       <w:r>
-        <w:t>Import data sets</w:t>
+        <w:t>Import data se</w:t>
+      </w:r>
+      <w:r>
+        <w:t>ts</w:t>
       </w:r>
     </w:p>
     <w:p>
@@ -1424,6 +1413,8 @@
           </wp:inline>
         </w:drawing>
       </w:r>
+      <w:bookmarkStart w:id="3" w:name="_GoBack"/>
+      <w:bookmarkEnd w:id="3"/>
     </w:p>
     <w:p>
       <w:pPr>
@@ -1646,63 +1637,63 @@
               <w:jc w:val="right"/>
             </w:pPr>
             <w:r>
-              <w:t>12</w:t>
-            </w:r>
-          </w:p>
-        </w:tc>
-        <w:tc>
-          <w:tcPr>
-            <w:tcW w:w="0" w:type="auto"/>
-          </w:tcPr>
-          <w:p>
-            <w:pPr>
-              <w:pStyle w:val="Compact"/>
-              <w:jc w:val="right"/>
-            </w:pPr>
-            <w:r>
-              <w:t>0.764</w:t>
-            </w:r>
-          </w:p>
-        </w:tc>
-        <w:tc>
-          <w:tcPr>
-            <w:tcW w:w="0" w:type="auto"/>
-          </w:tcPr>
-          <w:p>
-            <w:pPr>
-              <w:pStyle w:val="Compact"/>
-              <w:jc w:val="right"/>
-            </w:pPr>
-            <w:r>
-              <w:t>0.810</w:t>
-            </w:r>
-          </w:p>
-        </w:tc>
-        <w:tc>
-          <w:tcPr>
-            <w:tcW w:w="0" w:type="auto"/>
-          </w:tcPr>
-          <w:p>
-            <w:pPr>
-              <w:pStyle w:val="Compact"/>
-              <w:jc w:val="right"/>
-            </w:pPr>
-            <w:r>
-              <w:t>1.234</w:t>
-            </w:r>
-          </w:p>
-        </w:tc>
-        <w:tc>
-          <w:tcPr>
-            <w:tcW w:w="0" w:type="auto"/>
-          </w:tcPr>
-          <w:p>
-            <w:pPr>
-              <w:pStyle w:val="Compact"/>
-              <w:jc w:val="right"/>
-            </w:pPr>
-            <w:r>
-              <w:t>1.308</w:t>
+              <w:t>7</w:t>
+            </w:r>
+          </w:p>
+        </w:tc>
+        <w:tc>
+          <w:tcPr>
+            <w:tcW w:w="0" w:type="auto"/>
+          </w:tcPr>
+          <w:p>
+            <w:pPr>
+              <w:pStyle w:val="Compact"/>
+              <w:jc w:val="right"/>
+            </w:pPr>
+            <w:r>
+              <w:t>0.841</w:t>
+            </w:r>
+          </w:p>
+        </w:tc>
+        <w:tc>
+          <w:tcPr>
+            <w:tcW w:w="0" w:type="auto"/>
+          </w:tcPr>
+          <w:p>
+            <w:pPr>
+              <w:pStyle w:val="Compact"/>
+              <w:jc w:val="right"/>
+            </w:pPr>
+            <w:r>
+              <w:t>0.960</w:t>
+            </w:r>
+          </w:p>
+        </w:tc>
+        <w:tc>
+          <w:tcPr>
+            <w:tcW w:w="0" w:type="auto"/>
+          </w:tcPr>
+          <w:p>
+            <w:pPr>
+              <w:pStyle w:val="Compact"/>
+              <w:jc w:val="right"/>
+            </w:pPr>
+            <w:r>
+              <w:t>1.041</w:t>
+            </w:r>
+          </w:p>
+        </w:tc>
+        <w:tc>
+          <w:tcPr>
+            <w:tcW w:w="0" w:type="auto"/>
+          </w:tcPr>
+          <w:p>
+            <w:pPr>
+              <w:pStyle w:val="Compact"/>
+              <w:jc w:val="right"/>
+            </w:pPr>
+            <w:r>
+              <w:t>1.189</w:t>
             </w:r>
           </w:p>
         </w:tc>
@@ -1757,63 +1748,63 @@
               <w:jc w:val="right"/>
             </w:pPr>
             <w:r>
-              <w:t>15</w:t>
-            </w:r>
-          </w:p>
-        </w:tc>
-        <w:tc>
-          <w:tcPr>
-            <w:tcW w:w="0" w:type="auto"/>
-          </w:tcPr>
-          <w:p>
-            <w:pPr>
-              <w:pStyle w:val="Compact"/>
-              <w:jc w:val="right"/>
-            </w:pPr>
-            <w:r>
-              <w:t>0.000</w:t>
-            </w:r>
-          </w:p>
-        </w:tc>
-        <w:tc>
-          <w:tcPr>
-            <w:tcW w:w="0" w:type="auto"/>
-          </w:tcPr>
-          <w:p>
-            <w:pPr>
-              <w:pStyle w:val="Compact"/>
-              <w:jc w:val="right"/>
-            </w:pPr>
-            <w:r>
-              <w:t>0.799</w:t>
-            </w:r>
-          </w:p>
-        </w:tc>
-        <w:tc>
-          <w:tcPr>
-            <w:tcW w:w="0" w:type="auto"/>
-          </w:tcPr>
-          <w:p>
-            <w:pPr>
-              <w:pStyle w:val="Compact"/>
-              <w:jc w:val="right"/>
-            </w:pPr>
-            <w:r>
-              <w:t>1.000</w:t>
-            </w:r>
-          </w:p>
-        </w:tc>
-        <w:tc>
-          <w:tcPr>
-            <w:tcW w:w="0" w:type="auto"/>
-          </w:tcPr>
-          <w:p>
-            <w:pPr>
-              <w:pStyle w:val="Compact"/>
-              <w:jc w:val="right"/>
-            </w:pPr>
-            <w:r>
-              <w:t>4.976</w:t>
+              <w:t>2</w:t>
+            </w:r>
+          </w:p>
+        </w:tc>
+        <w:tc>
+          <w:tcPr>
+            <w:tcW w:w="0" w:type="auto"/>
+          </w:tcPr>
+          <w:p>
+            <w:pPr>
+              <w:pStyle w:val="Compact"/>
+              <w:jc w:val="right"/>
+            </w:pPr>
+            <w:r>
+              <w:t>0.018</w:t>
+            </w:r>
+          </w:p>
+        </w:tc>
+        <w:tc>
+          <w:tcPr>
+            <w:tcW w:w="0" w:type="auto"/>
+          </w:tcPr>
+          <w:p>
+            <w:pPr>
+              <w:pStyle w:val="Compact"/>
+              <w:jc w:val="right"/>
+            </w:pPr>
+            <w:r>
+              <w:t>0.018</w:t>
+            </w:r>
+          </w:p>
+        </w:tc>
+        <w:tc>
+          <w:tcPr>
+            <w:tcW w:w="0" w:type="auto"/>
+          </w:tcPr>
+          <w:p>
+            <w:pPr>
+              <w:pStyle w:val="Compact"/>
+              <w:jc w:val="right"/>
+            </w:pPr>
+            <w:r>
+              <w:t>1.018</w:t>
+            </w:r>
+          </w:p>
+        </w:tc>
+        <w:tc>
+          <w:tcPr>
+            <w:tcW w:w="0" w:type="auto"/>
+          </w:tcPr>
+          <w:p>
+            <w:pPr>
+              <w:pStyle w:val="Compact"/>
+              <w:jc w:val="right"/>
+            </w:pPr>
+            <w:r>
+              <w:t>1.018</w:t>
             </w:r>
           </w:p>
         </w:tc>
@@ -1868,63 +1859,63 @@
               <w:jc w:val="right"/>
             </w:pPr>
             <w:r>
-              <w:t>60</w:t>
-            </w:r>
-          </w:p>
-        </w:tc>
-        <w:tc>
-          <w:tcPr>
-            <w:tcW w:w="0" w:type="auto"/>
-          </w:tcPr>
-          <w:p>
-            <w:pPr>
-              <w:pStyle w:val="Compact"/>
-              <w:jc w:val="right"/>
-            </w:pPr>
-            <w:r>
-              <w:t>0.000</w:t>
-            </w:r>
-          </w:p>
-        </w:tc>
-        <w:tc>
-          <w:tcPr>
-            <w:tcW w:w="0" w:type="auto"/>
-          </w:tcPr>
-          <w:p>
-            <w:pPr>
-              <w:pStyle w:val="Compact"/>
-              <w:jc w:val="right"/>
-            </w:pPr>
-            <w:r>
-              <w:t>0.031</w:t>
-            </w:r>
-          </w:p>
-        </w:tc>
-        <w:tc>
-          <w:tcPr>
-            <w:tcW w:w="0" w:type="auto"/>
-          </w:tcPr>
-          <w:p>
-            <w:pPr>
-              <w:pStyle w:val="Compact"/>
-              <w:jc w:val="right"/>
-            </w:pPr>
-            <w:r>
-              <w:t>1.000</w:t>
-            </w:r>
-          </w:p>
-        </w:tc>
-        <w:tc>
-          <w:tcPr>
-            <w:tcW w:w="0" w:type="auto"/>
-          </w:tcPr>
-          <w:p>
-            <w:pPr>
-              <w:pStyle w:val="Compact"/>
-              <w:jc w:val="right"/>
-            </w:pPr>
-            <w:r>
-              <w:t>1.032</w:t>
+              <w:t>24</w:t>
+            </w:r>
+          </w:p>
+        </w:tc>
+        <w:tc>
+          <w:tcPr>
+            <w:tcW w:w="0" w:type="auto"/>
+          </w:tcPr>
+          <w:p>
+            <w:pPr>
+              <w:pStyle w:val="Compact"/>
+              <w:jc w:val="right"/>
+            </w:pPr>
+            <w:r>
+              <w:t>0.010</w:t>
+            </w:r>
+          </w:p>
+        </w:tc>
+        <w:tc>
+          <w:tcPr>
+            <w:tcW w:w="0" w:type="auto"/>
+          </w:tcPr>
+          <w:p>
+            <w:pPr>
+              <w:pStyle w:val="Compact"/>
+              <w:jc w:val="right"/>
+            </w:pPr>
+            <w:r>
+              <w:t>0.883</w:t>
+            </w:r>
+          </w:p>
+        </w:tc>
+        <w:tc>
+          <w:tcPr>
+            <w:tcW w:w="0" w:type="auto"/>
+          </w:tcPr>
+          <w:p>
+            <w:pPr>
+              <w:pStyle w:val="Compact"/>
+              <w:jc w:val="right"/>
+            </w:pPr>
+            <w:r>
+              <w:t>1.010</w:t>
+            </w:r>
+          </w:p>
+        </w:tc>
+        <w:tc>
+          <w:tcPr>
+            <w:tcW w:w="0" w:type="auto"/>
+          </w:tcPr>
+          <w:p>
+            <w:pPr>
+              <w:pStyle w:val="Compact"/>
+              <w:jc w:val="right"/>
+            </w:pPr>
+            <w:r>
+              <w:t>8.512</w:t>
             </w:r>
           </w:p>
         </w:tc>
@@ -1979,63 +1970,63 @@
               <w:jc w:val="right"/>
             </w:pPr>
             <w:r>
-              <w:t>12974</w:t>
-            </w:r>
-          </w:p>
-        </w:tc>
-        <w:tc>
-          <w:tcPr>
-            <w:tcW w:w="0" w:type="auto"/>
-          </w:tcPr>
-          <w:p>
-            <w:pPr>
-              <w:pStyle w:val="Compact"/>
-              <w:jc w:val="right"/>
-            </w:pPr>
-            <w:r>
-              <w:t>0.031</w:t>
-            </w:r>
-          </w:p>
-        </w:tc>
-        <w:tc>
-          <w:tcPr>
-            <w:tcW w:w="0" w:type="auto"/>
-          </w:tcPr>
-          <w:p>
-            <w:pPr>
-              <w:pStyle w:val="Compact"/>
-              <w:jc w:val="right"/>
-            </w:pPr>
-            <w:r>
-              <w:t>0.759</w:t>
-            </w:r>
-          </w:p>
-        </w:tc>
-        <w:tc>
-          <w:tcPr>
-            <w:tcW w:w="0" w:type="auto"/>
-          </w:tcPr>
-          <w:p>
-            <w:pPr>
-              <w:pStyle w:val="Compact"/>
-              <w:jc w:val="right"/>
-            </w:pPr>
-            <w:r>
-              <w:t>1.318</w:t>
-            </w:r>
-          </w:p>
-        </w:tc>
-        <w:tc>
-          <w:tcPr>
-            <w:tcW w:w="0" w:type="auto"/>
-          </w:tcPr>
-          <w:p>
-            <w:pPr>
-              <w:pStyle w:val="Compact"/>
-              <w:jc w:val="right"/>
-            </w:pPr>
-            <w:r>
-              <w:t>32.043</w:t>
+              <w:t>12979</w:t>
+            </w:r>
+          </w:p>
+        </w:tc>
+        <w:tc>
+          <w:tcPr>
+            <w:tcW w:w="0" w:type="auto"/>
+          </w:tcPr>
+          <w:p>
+            <w:pPr>
+              <w:pStyle w:val="Compact"/>
+              <w:jc w:val="right"/>
+            </w:pPr>
+            <w:r>
+              <w:t>0.022</w:t>
+            </w:r>
+          </w:p>
+        </w:tc>
+        <w:tc>
+          <w:tcPr>
+            <w:tcW w:w="0" w:type="auto"/>
+          </w:tcPr>
+          <w:p>
+            <w:pPr>
+              <w:pStyle w:val="Compact"/>
+              <w:jc w:val="right"/>
+            </w:pPr>
+            <w:r>
+              <w:t>0.840</w:t>
+            </w:r>
+          </w:p>
+        </w:tc>
+        <w:tc>
+          <w:tcPr>
+            <w:tcW w:w="0" w:type="auto"/>
+          </w:tcPr>
+          <w:p>
+            <w:pPr>
+              <w:pStyle w:val="Compact"/>
+              <w:jc w:val="right"/>
+            </w:pPr>
+            <w:r>
+              <w:t>1.190</w:t>
+            </w:r>
+          </w:p>
+        </w:tc>
+        <w:tc>
+          <w:tcPr>
+            <w:tcW w:w="0" w:type="auto"/>
+          </w:tcPr>
+          <w:p>
+            <w:pPr>
+              <w:pStyle w:val="Compact"/>
+              <w:jc w:val="right"/>
+            </w:pPr>
+            <w:r>
+              <w:t>45.123</w:t>
             </w:r>
           </w:p>
         </w:tc>
@@ -2090,63 +2081,63 @@
               <w:jc w:val="right"/>
             </w:pPr>
             <w:r>
-              <w:t>7704</w:t>
-            </w:r>
-          </w:p>
-        </w:tc>
-        <w:tc>
-          <w:tcPr>
-            <w:tcW w:w="0" w:type="auto"/>
-          </w:tcPr>
-          <w:p>
-            <w:pPr>
-              <w:pStyle w:val="Compact"/>
-              <w:jc w:val="right"/>
-            </w:pPr>
-            <w:r>
-              <w:t>0.031</w:t>
-            </w:r>
-          </w:p>
-        </w:tc>
-        <w:tc>
-          <w:tcPr>
-            <w:tcW w:w="0" w:type="auto"/>
-          </w:tcPr>
-          <w:p>
-            <w:pPr>
-              <w:pStyle w:val="Compact"/>
-              <w:jc w:val="right"/>
-            </w:pPr>
-            <w:r>
-              <w:t>0.758</w:t>
-            </w:r>
-          </w:p>
-        </w:tc>
-        <w:tc>
-          <w:tcPr>
-            <w:tcW w:w="0" w:type="auto"/>
-          </w:tcPr>
-          <w:p>
-            <w:pPr>
-              <w:pStyle w:val="Compact"/>
-              <w:jc w:val="right"/>
-            </w:pPr>
-            <w:r>
-              <w:t>1.032</w:t>
-            </w:r>
-          </w:p>
-        </w:tc>
-        <w:tc>
-          <w:tcPr>
-            <w:tcW w:w="0" w:type="auto"/>
-          </w:tcPr>
-          <w:p>
-            <w:pPr>
-              <w:pStyle w:val="Compact"/>
-              <w:jc w:val="right"/>
-            </w:pPr>
-            <w:r>
-              <w:t>4.126</w:t>
+              <w:t>7717</w:t>
+            </w:r>
+          </w:p>
+        </w:tc>
+        <w:tc>
+          <w:tcPr>
+            <w:tcW w:w="0" w:type="auto"/>
+          </w:tcPr>
+          <w:p>
+            <w:pPr>
+              <w:pStyle w:val="Compact"/>
+              <w:jc w:val="right"/>
+            </w:pPr>
+            <w:r>
+              <w:t>0.022</w:t>
+            </w:r>
+          </w:p>
+        </w:tc>
+        <w:tc>
+          <w:tcPr>
+            <w:tcW w:w="0" w:type="auto"/>
+          </w:tcPr>
+          <w:p>
+            <w:pPr>
+              <w:pStyle w:val="Compact"/>
+              <w:jc w:val="right"/>
+            </w:pPr>
+            <w:r>
+              <w:t>0.840</w:t>
+            </w:r>
+          </w:p>
+        </w:tc>
+        <w:tc>
+          <w:tcPr>
+            <w:tcW w:w="0" w:type="auto"/>
+          </w:tcPr>
+          <w:p>
+            <w:pPr>
+              <w:pStyle w:val="Compact"/>
+              <w:jc w:val="right"/>
+            </w:pPr>
+            <w:r>
+              <w:t>1.023</w:t>
+            </w:r>
+          </w:p>
+        </w:tc>
+        <w:tc>
+          <w:tcPr>
+            <w:tcW w:w="0" w:type="auto"/>
+          </w:tcPr>
+          <w:p>
+            <w:pPr>
+              <w:pStyle w:val="Compact"/>
+              <w:jc w:val="right"/>
+            </w:pPr>
+            <w:r>
+              <w:t>6.265</w:t>
             </w:r>
           </w:p>
         </w:tc>
@@ -2201,63 +2192,63 @@
               <w:jc w:val="right"/>
             </w:pPr>
             <w:r>
-              <w:t>39244</w:t>
-            </w:r>
-          </w:p>
-        </w:tc>
-        <w:tc>
-          <w:tcPr>
-            <w:tcW w:w="0" w:type="auto"/>
-          </w:tcPr>
-          <w:p>
-            <w:pPr>
-              <w:pStyle w:val="Compact"/>
-              <w:jc w:val="right"/>
-            </w:pPr>
-            <w:r>
-              <w:t>0.032</w:t>
-            </w:r>
-          </w:p>
-        </w:tc>
-        <w:tc>
-          <w:tcPr>
-            <w:tcW w:w="0" w:type="auto"/>
-          </w:tcPr>
-          <w:p>
-            <w:pPr>
-              <w:pStyle w:val="Compact"/>
-              <w:jc w:val="right"/>
-            </w:pPr>
-            <w:r>
-              <w:t>0.762</w:t>
-            </w:r>
-          </w:p>
-        </w:tc>
-        <w:tc>
-          <w:tcPr>
-            <w:tcW w:w="0" w:type="auto"/>
-          </w:tcPr>
-          <w:p>
-            <w:pPr>
-              <w:pStyle w:val="Compact"/>
-              <w:jc w:val="right"/>
-            </w:pPr>
-            <w:r>
-              <w:t>1.033</w:t>
-            </w:r>
-          </w:p>
-        </w:tc>
-        <w:tc>
-          <w:tcPr>
-            <w:tcW w:w="0" w:type="auto"/>
-          </w:tcPr>
-          <w:p>
-            <w:pPr>
-              <w:pStyle w:val="Compact"/>
-              <w:jc w:val="right"/>
-            </w:pPr>
-            <w:r>
-              <w:t>4.195</w:t>
+              <w:t>39280</w:t>
+            </w:r>
+          </w:p>
+        </w:tc>
+        <w:tc>
+          <w:tcPr>
+            <w:tcW w:w="0" w:type="auto"/>
+          </w:tcPr>
+          <w:p>
+            <w:pPr>
+              <w:pStyle w:val="Compact"/>
+              <w:jc w:val="right"/>
+            </w:pPr>
+            <w:r>
+              <w:t>0.022</w:t>
+            </w:r>
+          </w:p>
+        </w:tc>
+        <w:tc>
+          <w:tcPr>
+            <w:tcW w:w="0" w:type="auto"/>
+          </w:tcPr>
+          <w:p>
+            <w:pPr>
+              <w:pStyle w:val="Compact"/>
+              <w:jc w:val="right"/>
+            </w:pPr>
+            <w:r>
+              <w:t>0.781</w:t>
+            </w:r>
+          </w:p>
+        </w:tc>
+        <w:tc>
+          <w:tcPr>
+            <w:tcW w:w="0" w:type="auto"/>
+          </w:tcPr>
+          <w:p>
+            <w:pPr>
+              <w:pStyle w:val="Compact"/>
+              <w:jc w:val="right"/>
+            </w:pPr>
+            <w:r>
+              <w:t>1.023</w:t>
+            </w:r>
+          </w:p>
+        </w:tc>
+        <w:tc>
+          <w:tcPr>
+            <w:tcW w:w="0" w:type="auto"/>
+          </w:tcPr>
+          <w:p>
+            <w:pPr>
+              <w:pStyle w:val="Compact"/>
+              <w:jc w:val="right"/>
+            </w:pPr>
+            <w:r>
+              <w:t>4.567</w:t>
             </w:r>
           </w:p>
         </w:tc>
@@ -2468,21 +2459,21 @@
               <w:jc w:val="right"/>
             </w:pPr>
             <w:r>
-              <w:t>0.0312083</w:t>
-            </w:r>
-          </w:p>
-        </w:tc>
-        <w:tc>
-          <w:tcPr>
-            <w:tcW w:w="0" w:type="auto"/>
-          </w:tcPr>
-          <w:p>
-            <w:pPr>
-              <w:pStyle w:val="Compact"/>
-              <w:jc w:val="right"/>
-            </w:pPr>
-            <w:r>
-              <w:t>0.7616191</w:t>
+              <w:t>0.0221618</w:t>
+            </w:r>
+          </w:p>
+        </w:tc>
+        <w:tc>
+          <w:tcPr>
+            <w:tcW w:w="0" w:type="auto"/>
+          </w:tcPr>
+          <w:p>
+            <w:pPr>
+              <w:pStyle w:val="Compact"/>
+              <w:jc w:val="right"/>
+            </w:pPr>
+            <w:r>
+              <w:t>0.8403839</w:t>
             </w:r>
           </w:p>
         </w:tc>
@@ -2492,8 +2483,8 @@
       <w:pPr>
         <w:pStyle w:val="Heading2"/>
       </w:pPr>
-      <w:bookmarkStart w:id="3" w:name="covariate-balance"/>
-      <w:bookmarkEnd w:id="3"/>
+      <w:bookmarkStart w:id="4" w:name="covariate-balance"/>
+      <w:bookmarkEnd w:id="4"/>
       <w:r>
         <w:lastRenderedPageBreak/>
         <w:t>Covariate balance</w:t>
@@ -2518,7 +2509,10 @@
         <w:t>Propensity of TNF.</w:t>
       </w:r>
       <w:r>
-        <w:t xml:space="preserve"> Create propensity score deciles.</w:t>
+        <w:t xml:space="preserve"> </w:t>
+      </w:r>
+      <w:r>
+        <w:t>Create propensity score deciles.</w:t>
       </w:r>
     </w:p>
     <w:tbl>
@@ -2693,35 +2687,35 @@
               <w:jc w:val="right"/>
             </w:pPr>
             <w:r>
-              <w:t>266</w:t>
-            </w:r>
-          </w:p>
-        </w:tc>
-        <w:tc>
-          <w:tcPr>
-            <w:tcW w:w="0" w:type="auto"/>
-          </w:tcPr>
-          <w:p>
-            <w:pPr>
-              <w:pStyle w:val="Compact"/>
-              <w:jc w:val="right"/>
-            </w:pPr>
-            <w:r>
-              <w:t>0.03</w:t>
-            </w:r>
-          </w:p>
-        </w:tc>
-        <w:tc>
-          <w:tcPr>
-            <w:tcW w:w="0" w:type="auto"/>
-          </w:tcPr>
-          <w:p>
-            <w:pPr>
-              <w:pStyle w:val="Compact"/>
-              <w:jc w:val="right"/>
-            </w:pPr>
-            <w:r>
-              <w:t>0.09</w:t>
+              <w:t>314</w:t>
+            </w:r>
+          </w:p>
+        </w:tc>
+        <w:tc>
+          <w:tcPr>
+            <w:tcW w:w="0" w:type="auto"/>
+          </w:tcPr>
+          <w:p>
+            <w:pPr>
+              <w:pStyle w:val="Compact"/>
+              <w:jc w:val="right"/>
+            </w:pPr>
+            <w:r>
+              <w:t>0.02</w:t>
+            </w:r>
+          </w:p>
+        </w:tc>
+        <w:tc>
+          <w:tcPr>
+            <w:tcW w:w="0" w:type="auto"/>
+          </w:tcPr>
+          <w:p>
+            <w:pPr>
+              <w:pStyle w:val="Compact"/>
+              <w:jc w:val="right"/>
+            </w:pPr>
+            <w:r>
+              <w:t>0.06</w:t>
             </w:r>
           </w:p>
         </w:tc>
@@ -2777,7 +2771,21 @@
               <w:jc w:val="right"/>
             </w:pPr>
             <w:r>
-              <w:t>475</w:t>
+              <w:t>397</w:t>
+            </w:r>
+          </w:p>
+        </w:tc>
+        <w:tc>
+          <w:tcPr>
+            <w:tcW w:w="0" w:type="auto"/>
+          </w:tcPr>
+          <w:p>
+            <w:pPr>
+              <w:pStyle w:val="Compact"/>
+              <w:jc w:val="right"/>
+            </w:pPr>
+            <w:r>
+              <w:t>0.06</w:t>
             </w:r>
           </w:p>
         </w:tc>
@@ -2792,20 +2800,6 @@
             </w:pPr>
             <w:r>
               <w:t>0.09</w:t>
-            </w:r>
-          </w:p>
-        </w:tc>
-        <w:tc>
-          <w:tcPr>
-            <w:tcW w:w="0" w:type="auto"/>
-          </w:tcPr>
-          <w:p>
-            <w:pPr>
-              <w:pStyle w:val="Compact"/>
-              <w:jc w:val="right"/>
-            </w:pPr>
-            <w:r>
-              <w:t>0.11</w:t>
             </w:r>
           </w:p>
         </w:tc>
@@ -2861,35 +2855,35 @@
               <w:jc w:val="right"/>
             </w:pPr>
             <w:r>
-              <w:t>696</w:t>
-            </w:r>
-          </w:p>
-        </w:tc>
-        <w:tc>
-          <w:tcPr>
-            <w:tcW w:w="0" w:type="auto"/>
-          </w:tcPr>
-          <w:p>
-            <w:pPr>
-              <w:pStyle w:val="Compact"/>
-              <w:jc w:val="right"/>
-            </w:pPr>
-            <w:r>
-              <w:t>0.11</w:t>
-            </w:r>
-          </w:p>
-        </w:tc>
-        <w:tc>
-          <w:tcPr>
-            <w:tcW w:w="0" w:type="auto"/>
-          </w:tcPr>
-          <w:p>
-            <w:pPr>
-              <w:pStyle w:val="Compact"/>
-              <w:jc w:val="right"/>
-            </w:pPr>
-            <w:r>
-              <w:t>0.12</w:t>
+              <w:t>709</w:t>
+            </w:r>
+          </w:p>
+        </w:tc>
+        <w:tc>
+          <w:tcPr>
+            <w:tcW w:w="0" w:type="auto"/>
+          </w:tcPr>
+          <w:p>
+            <w:pPr>
+              <w:pStyle w:val="Compact"/>
+              <w:jc w:val="right"/>
+            </w:pPr>
+            <w:r>
+              <w:t>0.09</w:t>
+            </w:r>
+          </w:p>
+        </w:tc>
+        <w:tc>
+          <w:tcPr>
+            <w:tcW w:w="0" w:type="auto"/>
+          </w:tcPr>
+          <w:p>
+            <w:pPr>
+              <w:pStyle w:val="Compact"/>
+              <w:jc w:val="right"/>
+            </w:pPr>
+            <w:r>
+              <w:t>0.13</w:t>
             </w:r>
           </w:p>
         </w:tc>
@@ -2945,35 +2939,35 @@
               <w:jc w:val="right"/>
             </w:pPr>
             <w:r>
-              <w:t>863</w:t>
-            </w:r>
-          </w:p>
-        </w:tc>
-        <w:tc>
-          <w:tcPr>
-            <w:tcW w:w="0" w:type="auto"/>
-          </w:tcPr>
-          <w:p>
-            <w:pPr>
-              <w:pStyle w:val="Compact"/>
-              <w:jc w:val="right"/>
-            </w:pPr>
-            <w:r>
-              <w:t>0.12</w:t>
-            </w:r>
-          </w:p>
-        </w:tc>
-        <w:tc>
-          <w:tcPr>
-            <w:tcW w:w="0" w:type="auto"/>
-          </w:tcPr>
-          <w:p>
-            <w:pPr>
-              <w:pStyle w:val="Compact"/>
-              <w:jc w:val="right"/>
-            </w:pPr>
-            <w:r>
-              <w:t>0.15</w:t>
+              <w:t>960</w:t>
+            </w:r>
+          </w:p>
+        </w:tc>
+        <w:tc>
+          <w:tcPr>
+            <w:tcW w:w="0" w:type="auto"/>
+          </w:tcPr>
+          <w:p>
+            <w:pPr>
+              <w:pStyle w:val="Compact"/>
+              <w:jc w:val="right"/>
+            </w:pPr>
+            <w:r>
+              <w:t>0.13</w:t>
+            </w:r>
+          </w:p>
+        </w:tc>
+        <w:tc>
+          <w:tcPr>
+            <w:tcW w:w="0" w:type="auto"/>
+          </w:tcPr>
+          <w:p>
+            <w:pPr>
+              <w:pStyle w:val="Compact"/>
+              <w:jc w:val="right"/>
+            </w:pPr>
+            <w:r>
+              <w:t>0.17</w:t>
             </w:r>
           </w:p>
         </w:tc>
@@ -3029,35 +3023,35 @@
               <w:jc w:val="right"/>
             </w:pPr>
             <w:r>
-              <w:t>1139</w:t>
-            </w:r>
-          </w:p>
-        </w:tc>
-        <w:tc>
-          <w:tcPr>
-            <w:tcW w:w="0" w:type="auto"/>
-          </w:tcPr>
-          <w:p>
-            <w:pPr>
-              <w:pStyle w:val="Compact"/>
-              <w:jc w:val="right"/>
-            </w:pPr>
-            <w:r>
-              <w:t>0.15</w:t>
-            </w:r>
-          </w:p>
-        </w:tc>
-        <w:tc>
-          <w:tcPr>
-            <w:tcW w:w="0" w:type="auto"/>
-          </w:tcPr>
-          <w:p>
-            <w:pPr>
-              <w:pStyle w:val="Compact"/>
-              <w:jc w:val="right"/>
-            </w:pPr>
-            <w:r>
-              <w:t>0.19</w:t>
+              <w:t>989</w:t>
+            </w:r>
+          </w:p>
+        </w:tc>
+        <w:tc>
+          <w:tcPr>
+            <w:tcW w:w="0" w:type="auto"/>
+          </w:tcPr>
+          <w:p>
+            <w:pPr>
+              <w:pStyle w:val="Compact"/>
+              <w:jc w:val="right"/>
+            </w:pPr>
+            <w:r>
+              <w:t>0.17</w:t>
+            </w:r>
+          </w:p>
+        </w:tc>
+        <w:tc>
+          <w:tcPr>
+            <w:tcW w:w="0" w:type="auto"/>
+          </w:tcPr>
+          <w:p>
+            <w:pPr>
+              <w:pStyle w:val="Compact"/>
+              <w:jc w:val="right"/>
+            </w:pPr>
+            <w:r>
+              <w:t>0.20</w:t>
             </w:r>
           </w:p>
         </w:tc>
@@ -3113,35 +3107,35 @@
               <w:jc w:val="right"/>
             </w:pPr>
             <w:r>
-              <w:t>1348</w:t>
-            </w:r>
-          </w:p>
-        </w:tc>
-        <w:tc>
-          <w:tcPr>
-            <w:tcW w:w="0" w:type="auto"/>
-          </w:tcPr>
-          <w:p>
-            <w:pPr>
-              <w:pStyle w:val="Compact"/>
-              <w:jc w:val="right"/>
-            </w:pPr>
-            <w:r>
-              <w:t>0.19</w:t>
-            </w:r>
-          </w:p>
-        </w:tc>
-        <w:tc>
-          <w:tcPr>
-            <w:tcW w:w="0" w:type="auto"/>
-          </w:tcPr>
-          <w:p>
-            <w:pPr>
-              <w:pStyle w:val="Compact"/>
-              <w:jc w:val="right"/>
-            </w:pPr>
-            <w:r>
-              <w:t>0.23</w:t>
+              <w:t>1363</w:t>
+            </w:r>
+          </w:p>
+        </w:tc>
+        <w:tc>
+          <w:tcPr>
+            <w:tcW w:w="0" w:type="auto"/>
+          </w:tcPr>
+          <w:p>
+            <w:pPr>
+              <w:pStyle w:val="Compact"/>
+              <w:jc w:val="right"/>
+            </w:pPr>
+            <w:r>
+              <w:t>0.20</w:t>
+            </w:r>
+          </w:p>
+        </w:tc>
+        <w:tc>
+          <w:tcPr>
+            <w:tcW w:w="0" w:type="auto"/>
+          </w:tcPr>
+          <w:p>
+            <w:pPr>
+              <w:pStyle w:val="Compact"/>
+              <w:jc w:val="right"/>
+            </w:pPr>
+            <w:r>
+              <w:t>0.25</w:t>
             </w:r>
           </w:p>
         </w:tc>
@@ -3197,35 +3191,35 @@
               <w:jc w:val="right"/>
             </w:pPr>
             <w:r>
-              <w:t>1667</w:t>
-            </w:r>
-          </w:p>
-        </w:tc>
-        <w:tc>
-          <w:tcPr>
-            <w:tcW w:w="0" w:type="auto"/>
-          </w:tcPr>
-          <w:p>
-            <w:pPr>
-              <w:pStyle w:val="Compact"/>
-              <w:jc w:val="right"/>
-            </w:pPr>
-            <w:r>
-              <w:t>0.23</w:t>
-            </w:r>
-          </w:p>
-        </w:tc>
-        <w:tc>
-          <w:tcPr>
-            <w:tcW w:w="0" w:type="auto"/>
-          </w:tcPr>
-          <w:p>
-            <w:pPr>
-              <w:pStyle w:val="Compact"/>
-              <w:jc w:val="right"/>
-            </w:pPr>
-            <w:r>
-              <w:t>0.27</w:t>
+              <w:t>1837</w:t>
+            </w:r>
+          </w:p>
+        </w:tc>
+        <w:tc>
+          <w:tcPr>
+            <w:tcW w:w="0" w:type="auto"/>
+          </w:tcPr>
+          <w:p>
+            <w:pPr>
+              <w:pStyle w:val="Compact"/>
+              <w:jc w:val="right"/>
+            </w:pPr>
+            <w:r>
+              <w:t>0.25</w:t>
+            </w:r>
+          </w:p>
+        </w:tc>
+        <w:tc>
+          <w:tcPr>
+            <w:tcW w:w="0" w:type="auto"/>
+          </w:tcPr>
+          <w:p>
+            <w:pPr>
+              <w:pStyle w:val="Compact"/>
+              <w:jc w:val="right"/>
+            </w:pPr>
+            <w:r>
+              <w:t>0.29</w:t>
             </w:r>
           </w:p>
         </w:tc>
@@ -3281,21 +3275,21 @@
               <w:jc w:val="right"/>
             </w:pPr>
             <w:r>
-              <w:t>1912</w:t>
-            </w:r>
-          </w:p>
-        </w:tc>
-        <w:tc>
-          <w:tcPr>
-            <w:tcW w:w="0" w:type="auto"/>
-          </w:tcPr>
-          <w:p>
-            <w:pPr>
-              <w:pStyle w:val="Compact"/>
-              <w:jc w:val="right"/>
-            </w:pPr>
-            <w:r>
-              <w:t>0.27</w:t>
+              <w:t>1668</w:t>
+            </w:r>
+          </w:p>
+        </w:tc>
+        <w:tc>
+          <w:tcPr>
+            <w:tcW w:w="0" w:type="auto"/>
+          </w:tcPr>
+          <w:p>
+            <w:pPr>
+              <w:pStyle w:val="Compact"/>
+              <w:jc w:val="right"/>
+            </w:pPr>
+            <w:r>
+              <w:t>0.29</w:t>
             </w:r>
           </w:p>
         </w:tc>
@@ -3365,7 +3359,7 @@
               <w:jc w:val="right"/>
             </w:pPr>
             <w:r>
-              <w:t>2022</w:t>
+              <w:t>2002</w:t>
             </w:r>
           </w:p>
         </w:tc>
@@ -3393,7 +3387,7 @@
               <w:jc w:val="right"/>
             </w:pPr>
             <w:r>
-              <w:t>0.39</w:t>
+              <w:t>0.35</w:t>
             </w:r>
           </w:p>
         </w:tc>
@@ -3449,35 +3443,35 @@
               <w:jc w:val="right"/>
             </w:pPr>
             <w:r>
-              <w:t>2586</w:t>
-            </w:r>
-          </w:p>
-        </w:tc>
-        <w:tc>
-          <w:tcPr>
-            <w:tcW w:w="0" w:type="auto"/>
-          </w:tcPr>
-          <w:p>
-            <w:pPr>
-              <w:pStyle w:val="Compact"/>
-              <w:jc w:val="right"/>
-            </w:pPr>
-            <w:r>
-              <w:t>0.39</w:t>
-            </w:r>
-          </w:p>
-        </w:tc>
-        <w:tc>
-          <w:tcPr>
-            <w:tcW w:w="0" w:type="auto"/>
-          </w:tcPr>
-          <w:p>
-            <w:pPr>
-              <w:pStyle w:val="Compact"/>
-              <w:jc w:val="right"/>
-            </w:pPr>
-            <w:r>
-              <w:t>0.76</w:t>
+              <w:t>2740</w:t>
+            </w:r>
+          </w:p>
+        </w:tc>
+        <w:tc>
+          <w:tcPr>
+            <w:tcW w:w="0" w:type="auto"/>
+          </w:tcPr>
+          <w:p>
+            <w:pPr>
+              <w:pStyle w:val="Compact"/>
+              <w:jc w:val="right"/>
+            </w:pPr>
+            <w:r>
+              <w:t>0.35</w:t>
+            </w:r>
+          </w:p>
+        </w:tc>
+        <w:tc>
+          <w:tcPr>
+            <w:tcW w:w="0" w:type="auto"/>
+          </w:tcPr>
+          <w:p>
+            <w:pPr>
+              <w:pStyle w:val="Compact"/>
+              <w:jc w:val="right"/>
+            </w:pPr>
+            <w:r>
+              <w:t>0.84</w:t>
             </w:r>
           </w:p>
         </w:tc>
@@ -3533,35 +3527,35 @@
               <w:jc w:val="right"/>
             </w:pPr>
             <w:r>
-              <w:t>535</w:t>
-            </w:r>
-          </w:p>
-        </w:tc>
-        <w:tc>
-          <w:tcPr>
-            <w:tcW w:w="0" w:type="auto"/>
-          </w:tcPr>
-          <w:p>
-            <w:pPr>
-              <w:pStyle w:val="Compact"/>
-              <w:jc w:val="right"/>
-            </w:pPr>
-            <w:r>
-              <w:t>0.03</w:t>
-            </w:r>
-          </w:p>
-        </w:tc>
-        <w:tc>
-          <w:tcPr>
-            <w:tcW w:w="0" w:type="auto"/>
-          </w:tcPr>
-          <w:p>
-            <w:pPr>
-              <w:pStyle w:val="Compact"/>
-              <w:jc w:val="right"/>
-            </w:pPr>
-            <w:r>
-              <w:t>0.09</w:t>
+              <w:t>543</w:t>
+            </w:r>
+          </w:p>
+        </w:tc>
+        <w:tc>
+          <w:tcPr>
+            <w:tcW w:w="0" w:type="auto"/>
+          </w:tcPr>
+          <w:p>
+            <w:pPr>
+              <w:pStyle w:val="Compact"/>
+              <w:jc w:val="right"/>
+            </w:pPr>
+            <w:r>
+              <w:t>0.02</w:t>
+            </w:r>
+          </w:p>
+        </w:tc>
+        <w:tc>
+          <w:tcPr>
+            <w:tcW w:w="0" w:type="auto"/>
+          </w:tcPr>
+          <w:p>
+            <w:pPr>
+              <w:pStyle w:val="Compact"/>
+              <w:jc w:val="right"/>
+            </w:pPr>
+            <w:r>
+              <w:t>0.06</w:t>
             </w:r>
           </w:p>
         </w:tc>
@@ -3617,7 +3611,21 @@
               <w:jc w:val="right"/>
             </w:pPr>
             <w:r>
-              <w:t>807</w:t>
+              <w:t>780</w:t>
+            </w:r>
+          </w:p>
+        </w:tc>
+        <w:tc>
+          <w:tcPr>
+            <w:tcW w:w="0" w:type="auto"/>
+          </w:tcPr>
+          <w:p>
+            <w:pPr>
+              <w:pStyle w:val="Compact"/>
+              <w:jc w:val="right"/>
+            </w:pPr>
+            <w:r>
+              <w:t>0.06</w:t>
             </w:r>
           </w:p>
         </w:tc>
@@ -3632,20 +3640,6 @@
             </w:pPr>
             <w:r>
               <w:t>0.09</w:t>
-            </w:r>
-          </w:p>
-        </w:tc>
-        <w:tc>
-          <w:tcPr>
-            <w:tcW w:w="0" w:type="auto"/>
-          </w:tcPr>
-          <w:p>
-            <w:pPr>
-              <w:pStyle w:val="Compact"/>
-              <w:jc w:val="right"/>
-            </w:pPr>
-            <w:r>
-              <w:t>0.11</w:t>
             </w:r>
           </w:p>
         </w:tc>
@@ -3701,35 +3695,35 @@
               <w:jc w:val="right"/>
             </w:pPr>
             <w:r>
-              <w:t>776</w:t>
-            </w:r>
-          </w:p>
-        </w:tc>
-        <w:tc>
-          <w:tcPr>
-            <w:tcW w:w="0" w:type="auto"/>
-          </w:tcPr>
-          <w:p>
-            <w:pPr>
-              <w:pStyle w:val="Compact"/>
-              <w:jc w:val="right"/>
-            </w:pPr>
-            <w:r>
-              <w:t>0.11</w:t>
-            </w:r>
-          </w:p>
-        </w:tc>
-        <w:tc>
-          <w:tcPr>
-            <w:tcW w:w="0" w:type="auto"/>
-          </w:tcPr>
-          <w:p>
-            <w:pPr>
-              <w:pStyle w:val="Compact"/>
-              <w:jc w:val="right"/>
-            </w:pPr>
-            <w:r>
-              <w:t>0.12</w:t>
+              <w:t>705</w:t>
+            </w:r>
+          </w:p>
+        </w:tc>
+        <w:tc>
+          <w:tcPr>
+            <w:tcW w:w="0" w:type="auto"/>
+          </w:tcPr>
+          <w:p>
+            <w:pPr>
+              <w:pStyle w:val="Compact"/>
+              <w:jc w:val="right"/>
+            </w:pPr>
+            <w:r>
+              <w:t>0.09</w:t>
+            </w:r>
+          </w:p>
+        </w:tc>
+        <w:tc>
+          <w:tcPr>
+            <w:tcW w:w="0" w:type="auto"/>
+          </w:tcPr>
+          <w:p>
+            <w:pPr>
+              <w:pStyle w:val="Compact"/>
+              <w:jc w:val="right"/>
+            </w:pPr>
+            <w:r>
+              <w:t>0.13</w:t>
             </w:r>
           </w:p>
         </w:tc>
@@ -3785,35 +3779,35 @@
               <w:jc w:val="right"/>
             </w:pPr>
             <w:r>
-              <w:t>820</w:t>
-            </w:r>
-          </w:p>
-        </w:tc>
-        <w:tc>
-          <w:tcPr>
-            <w:tcW w:w="0" w:type="auto"/>
-          </w:tcPr>
-          <w:p>
-            <w:pPr>
-              <w:pStyle w:val="Compact"/>
-              <w:jc w:val="right"/>
-            </w:pPr>
-            <w:r>
-              <w:t>0.12</w:t>
-            </w:r>
-          </w:p>
-        </w:tc>
-        <w:tc>
-          <w:tcPr>
-            <w:tcW w:w="0" w:type="auto"/>
-          </w:tcPr>
-          <w:p>
-            <w:pPr>
-              <w:pStyle w:val="Compact"/>
-              <w:jc w:val="right"/>
-            </w:pPr>
-            <w:r>
-              <w:t>0.15</w:t>
+              <w:t>995</w:t>
+            </w:r>
+          </w:p>
+        </w:tc>
+        <w:tc>
+          <w:tcPr>
+            <w:tcW w:w="0" w:type="auto"/>
+          </w:tcPr>
+          <w:p>
+            <w:pPr>
+              <w:pStyle w:val="Compact"/>
+              <w:jc w:val="right"/>
+            </w:pPr>
+            <w:r>
+              <w:t>0.13</w:t>
+            </w:r>
+          </w:p>
+        </w:tc>
+        <w:tc>
+          <w:tcPr>
+            <w:tcW w:w="0" w:type="auto"/>
+          </w:tcPr>
+          <w:p>
+            <w:pPr>
+              <w:pStyle w:val="Compact"/>
+              <w:jc w:val="right"/>
+            </w:pPr>
+            <w:r>
+              <w:t>0.17</w:t>
             </w:r>
           </w:p>
         </w:tc>
@@ -3869,35 +3863,35 @@
               <w:jc w:val="right"/>
             </w:pPr>
             <w:r>
-              <w:t>820</w:t>
-            </w:r>
-          </w:p>
-        </w:tc>
-        <w:tc>
-          <w:tcPr>
-            <w:tcW w:w="0" w:type="auto"/>
-          </w:tcPr>
-          <w:p>
-            <w:pPr>
-              <w:pStyle w:val="Compact"/>
-              <w:jc w:val="right"/>
-            </w:pPr>
-            <w:r>
-              <w:t>0.15</w:t>
-            </w:r>
-          </w:p>
-        </w:tc>
-        <w:tc>
-          <w:tcPr>
-            <w:tcW w:w="0" w:type="auto"/>
-          </w:tcPr>
-          <w:p>
-            <w:pPr>
-              <w:pStyle w:val="Compact"/>
-              <w:jc w:val="right"/>
-            </w:pPr>
-            <w:r>
-              <w:t>0.19</w:t>
+              <w:t>768</w:t>
+            </w:r>
+          </w:p>
+        </w:tc>
+        <w:tc>
+          <w:tcPr>
+            <w:tcW w:w="0" w:type="auto"/>
+          </w:tcPr>
+          <w:p>
+            <w:pPr>
+              <w:pStyle w:val="Compact"/>
+              <w:jc w:val="right"/>
+            </w:pPr>
+            <w:r>
+              <w:t>0.17</w:t>
+            </w:r>
+          </w:p>
+        </w:tc>
+        <w:tc>
+          <w:tcPr>
+            <w:tcW w:w="0" w:type="auto"/>
+          </w:tcPr>
+          <w:p>
+            <w:pPr>
+              <w:pStyle w:val="Compact"/>
+              <w:jc w:val="right"/>
+            </w:pPr>
+            <w:r>
+              <w:t>0.20</w:t>
             </w:r>
           </w:p>
         </w:tc>
@@ -3953,35 +3947,35 @@
               <w:jc w:val="right"/>
             </w:pPr>
             <w:r>
-              <w:t>877</w:t>
-            </w:r>
-          </w:p>
-        </w:tc>
-        <w:tc>
-          <w:tcPr>
-            <w:tcW w:w="0" w:type="auto"/>
-          </w:tcPr>
-          <w:p>
-            <w:pPr>
-              <w:pStyle w:val="Compact"/>
-              <w:jc w:val="right"/>
-            </w:pPr>
-            <w:r>
-              <w:t>0.19</w:t>
-            </w:r>
-          </w:p>
-        </w:tc>
-        <w:tc>
-          <w:tcPr>
-            <w:tcW w:w="0" w:type="auto"/>
-          </w:tcPr>
-          <w:p>
-            <w:pPr>
-              <w:pStyle w:val="Compact"/>
-              <w:jc w:val="right"/>
-            </w:pPr>
-            <w:r>
-              <w:t>0.23</w:t>
+              <w:t>852</w:t>
+            </w:r>
+          </w:p>
+        </w:tc>
+        <w:tc>
+          <w:tcPr>
+            <w:tcW w:w="0" w:type="auto"/>
+          </w:tcPr>
+          <w:p>
+            <w:pPr>
+              <w:pStyle w:val="Compact"/>
+              <w:jc w:val="right"/>
+            </w:pPr>
+            <w:r>
+              <w:t>0.20</w:t>
+            </w:r>
+          </w:p>
+        </w:tc>
+        <w:tc>
+          <w:tcPr>
+            <w:tcW w:w="0" w:type="auto"/>
+          </w:tcPr>
+          <w:p>
+            <w:pPr>
+              <w:pStyle w:val="Compact"/>
+              <w:jc w:val="right"/>
+            </w:pPr>
+            <w:r>
+              <w:t>0.25</w:t>
             </w:r>
           </w:p>
         </w:tc>
@@ -4037,35 +4031,35 @@
               <w:jc w:val="right"/>
             </w:pPr>
             <w:r>
-              <w:t>778</w:t>
-            </w:r>
-          </w:p>
-        </w:tc>
-        <w:tc>
-          <w:tcPr>
-            <w:tcW w:w="0" w:type="auto"/>
-          </w:tcPr>
-          <w:p>
-            <w:pPr>
-              <w:pStyle w:val="Compact"/>
-              <w:jc w:val="right"/>
-            </w:pPr>
-            <w:r>
-              <w:t>0.23</w:t>
-            </w:r>
-          </w:p>
-        </w:tc>
-        <w:tc>
-          <w:tcPr>
-            <w:tcW w:w="0" w:type="auto"/>
-          </w:tcPr>
-          <w:p>
-            <w:pPr>
-              <w:pStyle w:val="Compact"/>
-              <w:jc w:val="right"/>
-            </w:pPr>
-            <w:r>
-              <w:t>0.27</w:t>
+              <w:t>851</w:t>
+            </w:r>
+          </w:p>
+        </w:tc>
+        <w:tc>
+          <w:tcPr>
+            <w:tcW w:w="0" w:type="auto"/>
+          </w:tcPr>
+          <w:p>
+            <w:pPr>
+              <w:pStyle w:val="Compact"/>
+              <w:jc w:val="right"/>
+            </w:pPr>
+            <w:r>
+              <w:t>0.25</w:t>
+            </w:r>
+          </w:p>
+        </w:tc>
+        <w:tc>
+          <w:tcPr>
+            <w:tcW w:w="0" w:type="auto"/>
+          </w:tcPr>
+          <w:p>
+            <w:pPr>
+              <w:pStyle w:val="Compact"/>
+              <w:jc w:val="right"/>
+            </w:pPr>
+            <w:r>
+              <w:t>0.29</w:t>
             </w:r>
           </w:p>
         </w:tc>
@@ -4121,21 +4115,21 @@
               <w:jc w:val="right"/>
             </w:pPr>
             <w:r>
-              <w:t>812</w:t>
-            </w:r>
-          </w:p>
-        </w:tc>
-        <w:tc>
-          <w:tcPr>
-            <w:tcW w:w="0" w:type="auto"/>
-          </w:tcPr>
-          <w:p>
-            <w:pPr>
-              <w:pStyle w:val="Compact"/>
-              <w:jc w:val="right"/>
-            </w:pPr>
-            <w:r>
-              <w:t>0.27</w:t>
+              <w:t>639</w:t>
+            </w:r>
+          </w:p>
+        </w:tc>
+        <w:tc>
+          <w:tcPr>
+            <w:tcW w:w="0" w:type="auto"/>
+          </w:tcPr>
+          <w:p>
+            <w:pPr>
+              <w:pStyle w:val="Compact"/>
+              <w:jc w:val="right"/>
+            </w:pPr>
+            <w:r>
+              <w:t>0.29</w:t>
             </w:r>
           </w:p>
         </w:tc>
@@ -4205,7 +4199,7 @@
               <w:jc w:val="right"/>
             </w:pPr>
             <w:r>
-              <w:t>694</w:t>
+              <w:t>643</w:t>
             </w:r>
           </w:p>
         </w:tc>
@@ -4233,7 +4227,7 @@
               <w:jc w:val="right"/>
             </w:pPr>
             <w:r>
-              <w:t>0.39</w:t>
+              <w:t>0.35</w:t>
             </w:r>
           </w:p>
         </w:tc>
@@ -4289,35 +4283,35 @@
               <w:jc w:val="right"/>
             </w:pPr>
             <w:r>
-              <w:t>785</w:t>
-            </w:r>
-          </w:p>
-        </w:tc>
-        <w:tc>
-          <w:tcPr>
-            <w:tcW w:w="0" w:type="auto"/>
-          </w:tcPr>
-          <w:p>
-            <w:pPr>
-              <w:pStyle w:val="Compact"/>
-              <w:jc w:val="right"/>
-            </w:pPr>
-            <w:r>
-              <w:t>0.39</w:t>
-            </w:r>
-          </w:p>
-        </w:tc>
-        <w:tc>
-          <w:tcPr>
-            <w:tcW w:w="0" w:type="auto"/>
-          </w:tcPr>
-          <w:p>
-            <w:pPr>
-              <w:pStyle w:val="Compact"/>
-              <w:jc w:val="right"/>
-            </w:pPr>
-            <w:r>
-              <w:t>0.76</w:t>
+              <w:t>941</w:t>
+            </w:r>
+          </w:p>
+        </w:tc>
+        <w:tc>
+          <w:tcPr>
+            <w:tcW w:w="0" w:type="auto"/>
+          </w:tcPr>
+          <w:p>
+            <w:pPr>
+              <w:pStyle w:val="Compact"/>
+              <w:jc w:val="right"/>
+            </w:pPr>
+            <w:r>
+              <w:t>0.35</w:t>
+            </w:r>
+          </w:p>
+        </w:tc>
+        <w:tc>
+          <w:tcPr>
+            <w:tcW w:w="0" w:type="auto"/>
+          </w:tcPr>
+          <w:p>
+            <w:pPr>
+              <w:pStyle w:val="Compact"/>
+              <w:jc w:val="right"/>
+            </w:pPr>
+            <w:r>
+              <w:t>0.84</w:t>
             </w:r>
           </w:p>
         </w:tc>
@@ -4373,35 +4367,35 @@
               <w:jc w:val="right"/>
             </w:pPr>
             <w:r>
-              <w:t>5192</w:t>
-            </w:r>
-          </w:p>
-        </w:tc>
-        <w:tc>
-          <w:tcPr>
-            <w:tcW w:w="0" w:type="auto"/>
-          </w:tcPr>
-          <w:p>
-            <w:pPr>
-              <w:pStyle w:val="Compact"/>
-              <w:jc w:val="right"/>
-            </w:pPr>
-            <w:r>
-              <w:t>0.03</w:t>
-            </w:r>
-          </w:p>
-        </w:tc>
-        <w:tc>
-          <w:tcPr>
-            <w:tcW w:w="0" w:type="auto"/>
-          </w:tcPr>
-          <w:p>
-            <w:pPr>
-              <w:pStyle w:val="Compact"/>
-              <w:jc w:val="right"/>
-            </w:pPr>
-            <w:r>
-              <w:t>0.09</w:t>
+              <w:t>5252</w:t>
+            </w:r>
+          </w:p>
+        </w:tc>
+        <w:tc>
+          <w:tcPr>
+            <w:tcW w:w="0" w:type="auto"/>
+          </w:tcPr>
+          <w:p>
+            <w:pPr>
+              <w:pStyle w:val="Compact"/>
+              <w:jc w:val="right"/>
+            </w:pPr>
+            <w:r>
+              <w:t>0.02</w:t>
+            </w:r>
+          </w:p>
+        </w:tc>
+        <w:tc>
+          <w:tcPr>
+            <w:tcW w:w="0" w:type="auto"/>
+          </w:tcPr>
+          <w:p>
+            <w:pPr>
+              <w:pStyle w:val="Compact"/>
+              <w:jc w:val="right"/>
+            </w:pPr>
+            <w:r>
+              <w:t>0.06</w:t>
             </w:r>
           </w:p>
         </w:tc>
@@ -4457,7 +4451,21 @@
               <w:jc w:val="right"/>
             </w:pPr>
             <w:r>
-              <w:t>4751</w:t>
+              <w:t>4711</w:t>
+            </w:r>
+          </w:p>
+        </w:tc>
+        <w:tc>
+          <w:tcPr>
+            <w:tcW w:w="0" w:type="auto"/>
+          </w:tcPr>
+          <w:p>
+            <w:pPr>
+              <w:pStyle w:val="Compact"/>
+              <w:jc w:val="right"/>
+            </w:pPr>
+            <w:r>
+              <w:t>0.06</w:t>
             </w:r>
           </w:p>
         </w:tc>
@@ -4472,20 +4480,6 @@
             </w:pPr>
             <w:r>
               <w:t>0.09</w:t>
-            </w:r>
-          </w:p>
-        </w:tc>
-        <w:tc>
-          <w:tcPr>
-            <w:tcW w:w="0" w:type="auto"/>
-          </w:tcPr>
-          <w:p>
-            <w:pPr>
-              <w:pStyle w:val="Compact"/>
-              <w:jc w:val="right"/>
-            </w:pPr>
-            <w:r>
-              <w:t>0.11</w:t>
             </w:r>
           </w:p>
         </w:tc>
@@ -4541,35 +4535,35 @@
               <w:jc w:val="right"/>
             </w:pPr>
             <w:r>
-              <w:t>4481</w:t>
-            </w:r>
-          </w:p>
-        </w:tc>
-        <w:tc>
-          <w:tcPr>
-            <w:tcW w:w="0" w:type="auto"/>
-          </w:tcPr>
-          <w:p>
-            <w:pPr>
-              <w:pStyle w:val="Compact"/>
-              <w:jc w:val="right"/>
-            </w:pPr>
-            <w:r>
-              <w:t>0.11</w:t>
-            </w:r>
-          </w:p>
-        </w:tc>
-        <w:tc>
-          <w:tcPr>
-            <w:tcW w:w="0" w:type="auto"/>
-          </w:tcPr>
-          <w:p>
-            <w:pPr>
-              <w:pStyle w:val="Compact"/>
-              <w:jc w:val="right"/>
-            </w:pPr>
-            <w:r>
-              <w:t>0.12</w:t>
+              <w:t>4636</w:t>
+            </w:r>
+          </w:p>
+        </w:tc>
+        <w:tc>
+          <w:tcPr>
+            <w:tcW w:w="0" w:type="auto"/>
+          </w:tcPr>
+          <w:p>
+            <w:pPr>
+              <w:pStyle w:val="Compact"/>
+              <w:jc w:val="right"/>
+            </w:pPr>
+            <w:r>
+              <w:t>0.09</w:t>
+            </w:r>
+          </w:p>
+        </w:tc>
+        <w:tc>
+          <w:tcPr>
+            <w:tcW w:w="0" w:type="auto"/>
+          </w:tcPr>
+          <w:p>
+            <w:pPr>
+              <w:pStyle w:val="Compact"/>
+              <w:jc w:val="right"/>
+            </w:pPr>
+            <w:r>
+              <w:t>0.13</w:t>
             </w:r>
           </w:p>
         </w:tc>
@@ -4625,35 +4619,35 @@
               <w:jc w:val="right"/>
             </w:pPr>
             <w:r>
-              <w:t>4310</w:t>
-            </w:r>
-          </w:p>
-        </w:tc>
-        <w:tc>
-          <w:tcPr>
-            <w:tcW w:w="0" w:type="auto"/>
-          </w:tcPr>
-          <w:p>
-            <w:pPr>
-              <w:pStyle w:val="Compact"/>
-              <w:jc w:val="right"/>
-            </w:pPr>
-            <w:r>
-              <w:t>0.12</w:t>
-            </w:r>
-          </w:p>
-        </w:tc>
-        <w:tc>
-          <w:tcPr>
-            <w:tcW w:w="0" w:type="auto"/>
-          </w:tcPr>
-          <w:p>
-            <w:pPr>
-              <w:pStyle w:val="Compact"/>
-              <w:jc w:val="right"/>
-            </w:pPr>
-            <w:r>
-              <w:t>0.15</w:t>
+              <w:t>4711</w:t>
+            </w:r>
+          </w:p>
+        </w:tc>
+        <w:tc>
+          <w:tcPr>
+            <w:tcW w:w="0" w:type="auto"/>
+          </w:tcPr>
+          <w:p>
+            <w:pPr>
+              <w:pStyle w:val="Compact"/>
+              <w:jc w:val="right"/>
+            </w:pPr>
+            <w:r>
+              <w:t>0.13</w:t>
+            </w:r>
+          </w:p>
+        </w:tc>
+        <w:tc>
+          <w:tcPr>
+            <w:tcW w:w="0" w:type="auto"/>
+          </w:tcPr>
+          <w:p>
+            <w:pPr>
+              <w:pStyle w:val="Compact"/>
+              <w:jc w:val="right"/>
+            </w:pPr>
+            <w:r>
+              <w:t>0.17</w:t>
             </w:r>
           </w:p>
         </w:tc>
@@ -4709,35 +4703,35 @@
               <w:jc w:val="right"/>
             </w:pPr>
             <w:r>
-              <w:t>4032</w:t>
-            </w:r>
-          </w:p>
-        </w:tc>
-        <w:tc>
-          <w:tcPr>
-            <w:tcW w:w="0" w:type="auto"/>
-          </w:tcPr>
-          <w:p>
-            <w:pPr>
-              <w:pStyle w:val="Compact"/>
-              <w:jc w:val="right"/>
-            </w:pPr>
-            <w:r>
-              <w:t>0.15</w:t>
-            </w:r>
-          </w:p>
-        </w:tc>
-        <w:tc>
-          <w:tcPr>
-            <w:tcW w:w="0" w:type="auto"/>
-          </w:tcPr>
-          <w:p>
-            <w:pPr>
-              <w:pStyle w:val="Compact"/>
-              <w:jc w:val="right"/>
-            </w:pPr>
-            <w:r>
-              <w:t>0.19</w:t>
+              <w:t>3529</w:t>
+            </w:r>
+          </w:p>
+        </w:tc>
+        <w:tc>
+          <w:tcPr>
+            <w:tcW w:w="0" w:type="auto"/>
+          </w:tcPr>
+          <w:p>
+            <w:pPr>
+              <w:pStyle w:val="Compact"/>
+              <w:jc w:val="right"/>
+            </w:pPr>
+            <w:r>
+              <w:t>0.17</w:t>
+            </w:r>
+          </w:p>
+        </w:tc>
+        <w:tc>
+          <w:tcPr>
+            <w:tcW w:w="0" w:type="auto"/>
+          </w:tcPr>
+          <w:p>
+            <w:pPr>
+              <w:pStyle w:val="Compact"/>
+              <w:jc w:val="right"/>
+            </w:pPr>
+            <w:r>
+              <w:t>0.20</w:t>
             </w:r>
           </w:p>
         </w:tc>
@@ -4793,35 +4787,35 @@
               <w:jc w:val="right"/>
             </w:pPr>
             <w:r>
-              <w:t>3744</w:t>
-            </w:r>
-          </w:p>
-        </w:tc>
-        <w:tc>
-          <w:tcPr>
-            <w:tcW w:w="0" w:type="auto"/>
-          </w:tcPr>
-          <w:p>
-            <w:pPr>
-              <w:pStyle w:val="Compact"/>
-              <w:jc w:val="right"/>
-            </w:pPr>
-            <w:r>
-              <w:t>0.19</w:t>
-            </w:r>
-          </w:p>
-        </w:tc>
-        <w:tc>
-          <w:tcPr>
-            <w:tcW w:w="0" w:type="auto"/>
-          </w:tcPr>
-          <w:p>
-            <w:pPr>
-              <w:pStyle w:val="Compact"/>
-              <w:jc w:val="right"/>
-            </w:pPr>
-            <w:r>
-              <w:t>0.23</w:t>
+              <w:t>3817</w:t>
+            </w:r>
+          </w:p>
+        </w:tc>
+        <w:tc>
+          <w:tcPr>
+            <w:tcW w:w="0" w:type="auto"/>
+          </w:tcPr>
+          <w:p>
+            <w:pPr>
+              <w:pStyle w:val="Compact"/>
+              <w:jc w:val="right"/>
+            </w:pPr>
+            <w:r>
+              <w:t>0.20</w:t>
+            </w:r>
+          </w:p>
+        </w:tc>
+        <w:tc>
+          <w:tcPr>
+            <w:tcW w:w="0" w:type="auto"/>
+          </w:tcPr>
+          <w:p>
+            <w:pPr>
+              <w:pStyle w:val="Compact"/>
+              <w:jc w:val="right"/>
+            </w:pPr>
+            <w:r>
+              <w:t>0.25</w:t>
             </w:r>
           </w:p>
         </w:tc>
@@ -4877,35 +4871,35 @@
               <w:jc w:val="right"/>
             </w:pPr>
             <w:r>
-              <w:t>3649</w:t>
-            </w:r>
-          </w:p>
-        </w:tc>
-        <w:tc>
-          <w:tcPr>
-            <w:tcW w:w="0" w:type="auto"/>
-          </w:tcPr>
-          <w:p>
-            <w:pPr>
-              <w:pStyle w:val="Compact"/>
-              <w:jc w:val="right"/>
-            </w:pPr>
-            <w:r>
-              <w:t>0.23</w:t>
-            </w:r>
-          </w:p>
-        </w:tc>
-        <w:tc>
-          <w:tcPr>
-            <w:tcW w:w="0" w:type="auto"/>
-          </w:tcPr>
-          <w:p>
-            <w:pPr>
-              <w:pStyle w:val="Compact"/>
-              <w:jc w:val="right"/>
-            </w:pPr>
-            <w:r>
-              <w:t>0.27</w:t>
+              <w:t>3959</w:t>
+            </w:r>
+          </w:p>
+        </w:tc>
+        <w:tc>
+          <w:tcPr>
+            <w:tcW w:w="0" w:type="auto"/>
+          </w:tcPr>
+          <w:p>
+            <w:pPr>
+              <w:pStyle w:val="Compact"/>
+              <w:jc w:val="right"/>
+            </w:pPr>
+            <w:r>
+              <w:t>0.25</w:t>
+            </w:r>
+          </w:p>
+        </w:tc>
+        <w:tc>
+          <w:tcPr>
+            <w:tcW w:w="0" w:type="auto"/>
+          </w:tcPr>
+          <w:p>
+            <w:pPr>
+              <w:pStyle w:val="Compact"/>
+              <w:jc w:val="right"/>
+            </w:pPr>
+            <w:r>
+              <w:t>0.29</w:t>
             </w:r>
           </w:p>
         </w:tc>
@@ -4961,21 +4955,21 @@
               <w:jc w:val="right"/>
             </w:pPr>
             <w:r>
-              <w:t>3293</w:t>
-            </w:r>
-          </w:p>
-        </w:tc>
-        <w:tc>
-          <w:tcPr>
-            <w:tcW w:w="0" w:type="auto"/>
-          </w:tcPr>
-          <w:p>
-            <w:pPr>
-              <w:pStyle w:val="Compact"/>
-              <w:jc w:val="right"/>
-            </w:pPr>
-            <w:r>
-              <w:t>0.27</w:t>
+              <w:t>3022</w:t>
+            </w:r>
+          </w:p>
+        </w:tc>
+        <w:tc>
+          <w:tcPr>
+            <w:tcW w:w="0" w:type="auto"/>
+          </w:tcPr>
+          <w:p>
+            <w:pPr>
+              <w:pStyle w:val="Compact"/>
+              <w:jc w:val="right"/>
+            </w:pPr>
+            <w:r>
+              <w:t>0.29</w:t>
             </w:r>
           </w:p>
         </w:tc>
@@ -5045,7 +5039,7 @@
               <w:jc w:val="right"/>
             </w:pPr>
             <w:r>
-              <w:t>3172</w:t>
+              <w:t>3327</w:t>
             </w:r>
           </w:p>
         </w:tc>
@@ -5073,7 +5067,7 @@
               <w:jc w:val="right"/>
             </w:pPr>
             <w:r>
-              <w:t>0.39</w:t>
+              <w:t>0.35</w:t>
             </w:r>
           </w:p>
         </w:tc>
@@ -5129,35 +5123,35 @@
               <w:jc w:val="right"/>
             </w:pPr>
             <w:r>
-              <w:t>2620</w:t>
-            </w:r>
-          </w:p>
-        </w:tc>
-        <w:tc>
-          <w:tcPr>
-            <w:tcW w:w="0" w:type="auto"/>
-          </w:tcPr>
-          <w:p>
-            <w:pPr>
-              <w:pStyle w:val="Compact"/>
-              <w:jc w:val="right"/>
-            </w:pPr>
-            <w:r>
-              <w:t>0.39</w:t>
-            </w:r>
-          </w:p>
-        </w:tc>
-        <w:tc>
-          <w:tcPr>
-            <w:tcW w:w="0" w:type="auto"/>
-          </w:tcPr>
-          <w:p>
-            <w:pPr>
-              <w:pStyle w:val="Compact"/>
-              <w:jc w:val="right"/>
-            </w:pPr>
-            <w:r>
-              <w:t>0.76</w:t>
+              <w:t>2316</w:t>
+            </w:r>
+          </w:p>
+        </w:tc>
+        <w:tc>
+          <w:tcPr>
+            <w:tcW w:w="0" w:type="auto"/>
+          </w:tcPr>
+          <w:p>
+            <w:pPr>
+              <w:pStyle w:val="Compact"/>
+              <w:jc w:val="right"/>
+            </w:pPr>
+            <w:r>
+              <w:t>0.35</w:t>
+            </w:r>
+          </w:p>
+        </w:tc>
+        <w:tc>
+          <w:tcPr>
+            <w:tcW w:w="0" w:type="auto"/>
+          </w:tcPr>
+          <w:p>
+            <w:pPr>
+              <w:pStyle w:val="Compact"/>
+              <w:jc w:val="right"/>
+            </w:pPr>
+            <w:r>
+              <w:t>0.78</w:t>
             </w:r>
           </w:p>
         </w:tc>
@@ -5172,8 +5166,8 @@
       <w:pPr>
         <w:pStyle w:val="Heading3"/>
       </w:pPr>
-      <w:bookmarkStart w:id="4" w:name="demographic-characteristics"/>
-      <w:bookmarkEnd w:id="4"/>
+      <w:bookmarkStart w:id="5" w:name="demographic-characteristics"/>
+      <w:bookmarkEnd w:id="5"/>
       <w:r>
         <w:lastRenderedPageBreak/>
         <w:t>Demographic characteristics</w:t>
@@ -5234,8 +5228,6 @@
       <w:pPr>
         <w:pStyle w:val="ImageCaption"/>
       </w:pPr>
-      <w:bookmarkStart w:id="5" w:name="_GoBack"/>
-      <w:bookmarkEnd w:id="5"/>
       <w:r>
         <w:t>covarBalGender.png</w:t>
       </w:r>
@@ -6577,7 +6569,10 @@
         <w:pStyle w:val="ImageCaption"/>
       </w:pPr>
       <w:r>
-        <w:t>covarBalVertFrac.png</w:t>
+        <w:t>c</w:t>
+      </w:r>
+      <w:r>
+        <w:t>ovarBalVertFrac.png</w:t>
       </w:r>
     </w:p>
     <w:p>
@@ -7006,9 +7001,9 @@
 <file path=word/numbering.xml><?xml version="1.0" encoding="utf-8"?>
 <w:numbering xmlns:wpc="http://schemas.microsoft.com/office/word/2010/wordprocessingCanvas" xmlns:mc="http://schemas.openxmlformats.org/markup-compatibility/2006" xmlns:o="urn:schemas-microsoft-com:office:office" xmlns:r="http://schemas.openxmlformats.org/officeDocument/2006/relationships" xmlns:m="http://schemas.openxmlformats.org/officeDocument/2006/math" xmlns:v="urn:schemas-microsoft-com:vml" xmlns:wp14="http://schemas.microsoft.com/office/word/2010/wordprocessingDrawing" xmlns:wp="http://schemas.openxmlformats.org/drawingml/2006/wordprocessingDrawing" xmlns:w10="urn:schemas-microsoft-com:office:word" xmlns:w="http://schemas.openxmlformats.org/wordprocessingml/2006/main" xmlns:w14="http://schemas.microsoft.com/office/word/2010/wordml" xmlns:w15="http://schemas.microsoft.com/office/word/2012/wordml" xmlns:wpg="http://schemas.microsoft.com/office/word/2010/wordprocessingGroup" xmlns:wpi="http://schemas.microsoft.com/office/word/2010/wordprocessingInk" xmlns:wne="http://schemas.microsoft.com/office/word/2006/wordml" xmlns:wps="http://schemas.microsoft.com/office/word/2010/wordprocessingShape" mc:Ignorable="w14 w15 wp14">
   <w:abstractNum w:abstractNumId="0" w15:restartNumberingAfterBreak="0">
-    <w:nsid w:val="C18F2A20"/>
+    <w:nsid w:val="E17F69BA"/>
     <w:multiLevelType w:val="multilevel"/>
-    <w:tmpl w:val="2A1AA0D2"/>
+    <w:tmpl w:val="6F74189E"/>
     <w:lvl w:ilvl="0">
       <w:numFmt w:val="bullet"/>
       <w:lvlText w:val=" "/>
@@ -7098,9 +7093,9 @@
     </w:lvl>
   </w:abstractNum>
   <w:abstractNum w:abstractNumId="1" w15:restartNumberingAfterBreak="0">
-    <w:nsid w:val="E17F69BA"/>
+    <w:nsid w:val="59DA8273"/>
     <w:multiLevelType w:val="multilevel"/>
-    <w:tmpl w:val="158638DE"/>
+    <w:tmpl w:val="BE124EDE"/>
     <w:lvl w:ilvl="0">
       <w:numFmt w:val="bullet"/>
       <w:lvlText w:val=" "/>
@@ -7190,9 +7185,9 @@
     </w:lvl>
   </w:abstractNum>
   <w:abstractNum w:abstractNumId="2" w15:restartNumberingAfterBreak="0">
-    <w:nsid w:val="6D118C7C"/>
+    <w:nsid w:val="7904D2BD"/>
     <w:multiLevelType w:val="multilevel"/>
-    <w:tmpl w:val="41247A36"/>
+    <w:tmpl w:val="FA786A7E"/>
     <w:lvl w:ilvl="0">
       <w:numFmt w:val="bullet"/>
       <w:lvlText w:val="•"/>
@@ -7282,10 +7277,10 @@
     </w:lvl>
   </w:abstractNum>
   <w:num w:numId="1">
-    <w:abstractNumId w:val="1"/>
+    <w:abstractNumId w:val="0"/>
   </w:num>
   <w:num w:numId="2">
-    <w:abstractNumId w:val="0"/>
+    <w:abstractNumId w:val="1"/>
   </w:num>
   <w:num w:numId="3">
     <w:abstractNumId w:val="2"/>
@@ -7804,7 +7799,7 @@
     <w:name w:val="Compact"/>
     <w:basedOn w:val="BodyText"/>
     <w:qFormat/>
-    <w:rsid w:val="0033623F"/>
+    <w:rsid w:val="00821C8C"/>
     <w:pPr>
       <w:spacing w:before="0" w:after="0"/>
     </w:pPr>

</xml_diff>